<commit_message>
updated the srs doc
</commit_message>
<xml_diff>
--- a/Documents/srsDoc.docx
+++ b/Documents/srsDoc.docx
@@ -1872,7 +1872,7 @@
           <w:rFonts w:asciiTheme="minorHAnsi" w:eastAsiaTheme="minorEastAsia" w:hAnsiTheme="minorHAnsi" w:cstheme="minorBidi"/>
           <w:noProof/>
           <w:sz w:val="22"/>
-          <w:lang w:val="en-GB" w:eastAsia="en-GB"/>
+          <w:lang w:eastAsia="en-IE"/>
         </w:rPr>
       </w:pPr>
       <w:r>
@@ -1902,7 +1902,7 @@
         </w:rPr>
         <w:fldChar w:fldCharType="separate"/>
       </w:r>
-      <w:hyperlink w:anchor="_Toc133255820" w:history="1">
+      <w:hyperlink w:anchor="_Toc133328423" w:history="1">
         <w:r>
           <w:rPr>
             <w:rStyle w:val="Hyperlink"/>
@@ -1937,7 +1937,7 @@
             <w:noProof/>
             <w:webHidden/>
           </w:rPr>
-          <w:instrText xml:space="preserve"> PAGEREF _Toc133255820 \h </w:instrText>
+          <w:instrText xml:space="preserve"> PAGEREF _Toc133328423 \h </w:instrText>
         </w:r>
         <w:r>
           <w:rPr>
@@ -1978,10 +1978,10 @@
           <w:rFonts w:asciiTheme="minorHAnsi" w:eastAsiaTheme="minorEastAsia" w:hAnsiTheme="minorHAnsi" w:cstheme="minorBidi"/>
           <w:noProof/>
           <w:sz w:val="22"/>
-          <w:lang w:val="en-GB" w:eastAsia="en-GB"/>
-        </w:rPr>
-      </w:pPr>
-      <w:hyperlink w:anchor="_Toc133255821" w:history="1">
+          <w:lang w:eastAsia="en-IE"/>
+        </w:rPr>
+      </w:pPr>
+      <w:hyperlink w:anchor="_Toc133328424" w:history="1">
         <w:r>
           <w:rPr>
             <w:rStyle w:val="Hyperlink"/>
@@ -2016,7 +2016,7 @@
             <w:noProof/>
             <w:webHidden/>
           </w:rPr>
-          <w:instrText xml:space="preserve"> PAGEREF _Toc133255821 \h </w:instrText>
+          <w:instrText xml:space="preserve"> PAGEREF _Toc133328424 \h </w:instrText>
         </w:r>
         <w:r>
           <w:rPr>
@@ -2057,10 +2057,10 @@
           <w:rFonts w:asciiTheme="minorHAnsi" w:eastAsiaTheme="minorEastAsia" w:hAnsiTheme="minorHAnsi" w:cstheme="minorBidi"/>
           <w:noProof/>
           <w:sz w:val="22"/>
-          <w:lang w:val="en-GB" w:eastAsia="en-GB"/>
-        </w:rPr>
-      </w:pPr>
-      <w:hyperlink w:anchor="_Toc133255822" w:history="1">
+          <w:lang w:eastAsia="en-IE"/>
+        </w:rPr>
+      </w:pPr>
+      <w:hyperlink w:anchor="_Toc133328425" w:history="1">
         <w:r>
           <w:rPr>
             <w:rStyle w:val="Hyperlink"/>
@@ -2074,7 +2074,7 @@
             <w:noProof/>
           </w:rPr>
           <w:noBreakHyphen/>
-          <w:t>3 Description Of Code</w:t>
+          <w:t>4 Description Of Generated Paths</w:t>
         </w:r>
         <w:r>
           <w:rPr>
@@ -2095,7 +2095,7 @@
             <w:noProof/>
             <w:webHidden/>
           </w:rPr>
-          <w:instrText xml:space="preserve"> PAGEREF _Toc133255822 \h </w:instrText>
+          <w:instrText xml:space="preserve"> PAGEREF _Toc133328425 \h </w:instrText>
         </w:r>
         <w:r>
           <w:rPr>
@@ -2115,7 +2115,7 @@
             <w:noProof/>
             <w:webHidden/>
           </w:rPr>
-          <w:t>10</w:t>
+          <w:t>8</w:t>
         </w:r>
         <w:r>
           <w:rPr>
@@ -2136,89 +2136,10 @@
           <w:rFonts w:asciiTheme="minorHAnsi" w:eastAsiaTheme="minorEastAsia" w:hAnsiTheme="minorHAnsi" w:cstheme="minorBidi"/>
           <w:noProof/>
           <w:sz w:val="22"/>
-          <w:lang w:val="en-GB" w:eastAsia="en-GB"/>
-        </w:rPr>
-      </w:pPr>
-      <w:hyperlink w:anchor="_Toc133255823" w:history="1">
-        <w:r>
-          <w:rPr>
-            <w:rStyle w:val="Hyperlink"/>
-            <w:noProof/>
-          </w:rPr>
-          <w:t>Table 3</w:t>
-        </w:r>
-        <w:r>
-          <w:rPr>
-            <w:rStyle w:val="Hyperlink"/>
-            <w:noProof/>
-          </w:rPr>
-          <w:noBreakHyphen/>
-          <w:t>4 Description Of Generated Paths</w:t>
-        </w:r>
-        <w:r>
-          <w:rPr>
-            <w:noProof/>
-            <w:webHidden/>
-          </w:rPr>
-          <w:tab/>
-        </w:r>
-        <w:r>
-          <w:rPr>
-            <w:noProof/>
-            <w:webHidden/>
-          </w:rPr>
-          <w:fldChar w:fldCharType="begin"/>
-        </w:r>
-        <w:r>
-          <w:rPr>
-            <w:noProof/>
-            <w:webHidden/>
-          </w:rPr>
-          <w:instrText xml:space="preserve"> PAGEREF _Toc133255823 \h </w:instrText>
-        </w:r>
-        <w:r>
-          <w:rPr>
-            <w:noProof/>
-            <w:webHidden/>
-          </w:rPr>
-        </w:r>
-        <w:r>
-          <w:rPr>
-            <w:noProof/>
-            <w:webHidden/>
-          </w:rPr>
-          <w:fldChar w:fldCharType="separate"/>
-        </w:r>
-        <w:r>
-          <w:rPr>
-            <w:noProof/>
-            <w:webHidden/>
-          </w:rPr>
-          <w:t>13</w:t>
-        </w:r>
-        <w:r>
-          <w:rPr>
-            <w:noProof/>
-            <w:webHidden/>
-          </w:rPr>
-          <w:fldChar w:fldCharType="end"/>
-        </w:r>
-      </w:hyperlink>
-    </w:p>
-    <w:p>
-      <w:pPr>
-        <w:pStyle w:val="TableofFigures"/>
-        <w:tabs>
-          <w:tab w:val="right" w:leader="dot" w:pos="9016"/>
-        </w:tabs>
-        <w:rPr>
-          <w:rFonts w:asciiTheme="minorHAnsi" w:eastAsiaTheme="minorEastAsia" w:hAnsiTheme="minorHAnsi" w:cstheme="minorBidi"/>
-          <w:noProof/>
-          <w:sz w:val="22"/>
-          <w:lang w:val="en-GB" w:eastAsia="en-GB"/>
-        </w:rPr>
-      </w:pPr>
-      <w:hyperlink w:anchor="_Toc133255824" w:history="1">
+          <w:lang w:eastAsia="en-IE"/>
+        </w:rPr>
+      </w:pPr>
+      <w:hyperlink w:anchor="_Toc133328426" w:history="1">
         <w:r>
           <w:rPr>
             <w:rStyle w:val="Hyperlink"/>
@@ -2253,7 +2174,7 @@
             <w:noProof/>
             <w:webHidden/>
           </w:rPr>
-          <w:instrText xml:space="preserve"> PAGEREF _Toc133255824 \h </w:instrText>
+          <w:instrText xml:space="preserve"> PAGEREF _Toc133328426 \h </w:instrText>
         </w:r>
         <w:r>
           <w:rPr>
@@ -2273,7 +2194,7 @@
             <w:noProof/>
             <w:webHidden/>
           </w:rPr>
-          <w:t>16</w:t>
+          <w:t>11</w:t>
         </w:r>
         <w:r>
           <w:rPr>
@@ -3070,7 +2991,7 @@
           <w:iCs w:val="0"/>
         </w:rPr>
       </w:pPr>
-      <w:bookmarkStart w:id="9" w:name="_Toc133255820"/>
+      <w:bookmarkStart w:id="9" w:name="_Toc133328423"/>
       <w:r>
         <w:rPr>
           <w:i w:val="0"/>
@@ -3785,7 +3706,7 @@
           <w:szCs w:val="32"/>
         </w:rPr>
       </w:pPr>
-      <w:bookmarkStart w:id="11" w:name="_Toc133255821"/>
+      <w:bookmarkStart w:id="11" w:name="_Toc133328424"/>
       <w:r>
         <w:rPr>
           <w:i w:val="0"/>
@@ -3899,1531 +3820,7 @@
       <w:pPr>
         <w:pStyle w:val="Heading2"/>
       </w:pPr>
-      <w:bookmarkStart w:id="12" w:name="_Toc133255815"/>
-      <w:r>
-        <w:lastRenderedPageBreak/>
-        <w:t>Code visualisation</w:t>
-      </w:r>
-      <w:bookmarkEnd w:id="12"/>
-    </w:p>
-    <w:p/>
-    <w:tbl>
-      <w:tblPr>
-        <w:tblStyle w:val="PlainTable2"/>
-        <w:tblW w:w="0" w:type="auto"/>
-        <w:tblLook w:val="04A0" w:firstRow="1" w:lastRow="0" w:firstColumn="1" w:lastColumn="0" w:noHBand="0" w:noVBand="1"/>
-      </w:tblPr>
-      <w:tblGrid>
-        <w:gridCol w:w="6996"/>
-        <w:gridCol w:w="2020"/>
-      </w:tblGrid>
-      <w:tr>
-        <w:trPr>
-          <w:cnfStyle w:val="100000000000" w:firstRow="1" w:lastRow="0" w:firstColumn="0" w:lastColumn="0" w:oddVBand="0" w:evenVBand="0" w:oddHBand="0" w:evenHBand="0" w:firstRowFirstColumn="0" w:firstRowLastColumn="0" w:lastRowFirstColumn="0" w:lastRowLastColumn="0"/>
-        </w:trPr>
-        <w:tc>
-          <w:tcPr>
-            <w:cnfStyle w:val="001000000000" w:firstRow="0" w:lastRow="0" w:firstColumn="1" w:lastColumn="0" w:oddVBand="0" w:evenVBand="0" w:oddHBand="0" w:evenHBand="0" w:firstRowFirstColumn="0" w:firstRowLastColumn="0" w:lastRowFirstColumn="0" w:lastRowLastColumn="0"/>
-            <w:tcW w:w="6996" w:type="dxa"/>
-            <w:vAlign w:val="center"/>
-          </w:tcPr>
-          <w:p>
-            <w:pPr>
-              <w:jc w:val="center"/>
-              <w:rPr>
-                <w:noProof/>
-              </w:rPr>
-            </w:pPr>
-            <w:r>
-              <w:rPr>
-                <w:noProof/>
-              </w:rPr>
-              <w:t>Images Of Code</w:t>
-            </w:r>
-          </w:p>
-        </w:tc>
-        <w:tc>
-          <w:tcPr>
-            <w:tcW w:w="2020" w:type="dxa"/>
-            <w:vAlign w:val="center"/>
-          </w:tcPr>
-          <w:p>
-            <w:pPr>
-              <w:jc w:val="center"/>
-              <w:cnfStyle w:val="100000000000" w:firstRow="1" w:lastRow="0" w:firstColumn="0" w:lastColumn="0" w:oddVBand="0" w:evenVBand="0" w:oddHBand="0" w:evenHBand="0" w:firstRowFirstColumn="0" w:firstRowLastColumn="0" w:lastRowFirstColumn="0" w:lastRowLastColumn="0"/>
-            </w:pPr>
-            <w:r>
-              <w:t>Description</w:t>
-            </w:r>
-          </w:p>
-        </w:tc>
-      </w:tr>
-      <w:tr>
-        <w:trPr>
-          <w:cnfStyle w:val="000000100000" w:firstRow="0" w:lastRow="0" w:firstColumn="0" w:lastColumn="0" w:oddVBand="0" w:evenVBand="0" w:oddHBand="1" w:evenHBand="0" w:firstRowFirstColumn="0" w:firstRowLastColumn="0" w:lastRowFirstColumn="0" w:lastRowLastColumn="0"/>
-        </w:trPr>
-        <w:tc>
-          <w:tcPr>
-            <w:cnfStyle w:val="001000000000" w:firstRow="0" w:lastRow="0" w:firstColumn="1" w:lastColumn="0" w:oddVBand="0" w:evenVBand="0" w:oddHBand="0" w:evenHBand="0" w:firstRowFirstColumn="0" w:firstRowLastColumn="0" w:lastRowFirstColumn="0" w:lastRowLastColumn="0"/>
-            <w:tcW w:w="6996" w:type="dxa"/>
-            <w:vAlign w:val="center"/>
-          </w:tcPr>
-          <w:p>
-            <w:pPr>
-              <w:jc w:val="center"/>
-              <w:rPr>
-                <w:noProof/>
-              </w:rPr>
-            </w:pPr>
-            <w:r>
-              <w:rPr>
-                <w:noProof/>
-              </w:rPr>
-              <w:drawing>
-                <wp:inline distT="0" distB="0" distL="0" distR="0" wp14:anchorId="54D85024" wp14:editId="0987525E">
-                  <wp:extent cx="3609975" cy="2352675"/>
-                  <wp:effectExtent l="0" t="0" r="9525" b="9525"/>
-                  <wp:docPr id="56" name="Picture 56" descr="Text&#10;&#10;Description automatically generated"/>
-                  <wp:cNvGraphicFramePr>
-                    <a:graphicFrameLocks xmlns:a="http://schemas.openxmlformats.org/drawingml/2006/main" noChangeAspect="1"/>
-                  </wp:cNvGraphicFramePr>
-                  <a:graphic xmlns:a="http://schemas.openxmlformats.org/drawingml/2006/main">
-                    <a:graphicData uri="http://schemas.openxmlformats.org/drawingml/2006/picture">
-                      <pic:pic xmlns:pic="http://schemas.openxmlformats.org/drawingml/2006/picture">
-                        <pic:nvPicPr>
-                          <pic:cNvPr id="0" name="Picture 11" descr="Text&#10;&#10;Description automatically generated"/>
-                          <pic:cNvPicPr>
-                            <a:picLocks noChangeAspect="1" noChangeArrowheads="1"/>
-                          </pic:cNvPicPr>
-                        </pic:nvPicPr>
-                        <pic:blipFill>
-                          <a:blip r:embed="rId25">
-                            <a:extLst>
-                              <a:ext uri="{28A0092B-C50C-407E-A947-70E740481C1C}">
-                                <a14:useLocalDpi xmlns:a14="http://schemas.microsoft.com/office/drawing/2010/main" val="0"/>
-                              </a:ext>
-                            </a:extLst>
-                          </a:blip>
-                          <a:srcRect/>
-                          <a:stretch>
-                            <a:fillRect/>
-                          </a:stretch>
-                        </pic:blipFill>
-                        <pic:spPr bwMode="auto">
-                          <a:xfrm>
-                            <a:off x="0" y="0"/>
-                            <a:ext cx="3609975" cy="2352675"/>
-                          </a:xfrm>
-                          <a:prstGeom prst="rect">
-                            <a:avLst/>
-                          </a:prstGeom>
-                          <a:noFill/>
-                          <a:ln>
-                            <a:noFill/>
-                          </a:ln>
-                        </pic:spPr>
-                      </pic:pic>
-                    </a:graphicData>
-                  </a:graphic>
-                </wp:inline>
-              </w:drawing>
-            </w:r>
-          </w:p>
-        </w:tc>
-        <w:tc>
-          <w:tcPr>
-            <w:tcW w:w="2020" w:type="dxa"/>
-            <w:vAlign w:val="center"/>
-          </w:tcPr>
-          <w:p>
-            <w:pPr>
-              <w:jc w:val="center"/>
-              <w:cnfStyle w:val="000000100000" w:firstRow="0" w:lastRow="0" w:firstColumn="0" w:lastColumn="0" w:oddVBand="0" w:evenVBand="0" w:oddHBand="1" w:evenHBand="0" w:firstRowFirstColumn="0" w:firstRowLastColumn="0" w:lastRowFirstColumn="0" w:lastRowLastColumn="0"/>
-            </w:pPr>
-            <w:r>
-              <w:t>The initilise portion of the Lifelong Planning Astar fuction</w:t>
-            </w:r>
-          </w:p>
-          <w:p>
-            <w:pPr>
-              <w:jc w:val="center"/>
-              <w:cnfStyle w:val="000000100000" w:firstRow="0" w:lastRow="0" w:firstColumn="0" w:lastColumn="0" w:oddVBand="0" w:evenVBand="0" w:oddHBand="1" w:evenHBand="0" w:firstRowFirstColumn="0" w:firstRowLastColumn="0" w:lastRowFirstColumn="0" w:lastRowLastColumn="0"/>
-            </w:pPr>
-          </w:p>
-        </w:tc>
-      </w:tr>
-      <w:tr>
-        <w:tc>
-          <w:tcPr>
-            <w:cnfStyle w:val="001000000000" w:firstRow="0" w:lastRow="0" w:firstColumn="1" w:lastColumn="0" w:oddVBand="0" w:evenVBand="0" w:oddHBand="0" w:evenHBand="0" w:firstRowFirstColumn="0" w:firstRowLastColumn="0" w:lastRowFirstColumn="0" w:lastRowLastColumn="0"/>
-            <w:tcW w:w="6996" w:type="dxa"/>
-            <w:vAlign w:val="center"/>
-          </w:tcPr>
-          <w:p>
-            <w:pPr>
-              <w:jc w:val="center"/>
-              <w:rPr>
-                <w:noProof/>
-              </w:rPr>
-            </w:pPr>
-            <w:r>
-              <w:rPr>
-                <w:noProof/>
-              </w:rPr>
-              <w:drawing>
-                <wp:inline distT="0" distB="0" distL="0" distR="0" wp14:anchorId="6BDDB013" wp14:editId="32B8C61C">
-                  <wp:extent cx="2533650" cy="1581150"/>
-                  <wp:effectExtent l="0" t="0" r="0" b="0"/>
-                  <wp:docPr id="55" name="Picture 55" descr="Text&#10;&#10;Description automatically generated"/>
-                  <wp:cNvGraphicFramePr>
-                    <a:graphicFrameLocks xmlns:a="http://schemas.openxmlformats.org/drawingml/2006/main" noChangeAspect="1"/>
-                  </wp:cNvGraphicFramePr>
-                  <a:graphic xmlns:a="http://schemas.openxmlformats.org/drawingml/2006/main">
-                    <a:graphicData uri="http://schemas.openxmlformats.org/drawingml/2006/picture">
-                      <pic:pic xmlns:pic="http://schemas.openxmlformats.org/drawingml/2006/picture">
-                        <pic:nvPicPr>
-                          <pic:cNvPr id="0" name="Picture 12" descr="Text&#10;&#10;Description automatically generated"/>
-                          <pic:cNvPicPr>
-                            <a:picLocks noChangeAspect="1" noChangeArrowheads="1"/>
-                          </pic:cNvPicPr>
-                        </pic:nvPicPr>
-                        <pic:blipFill>
-                          <a:blip r:embed="rId26" cstate="print">
-                            <a:extLst>
-                              <a:ext uri="{28A0092B-C50C-407E-A947-70E740481C1C}">
-                                <a14:useLocalDpi xmlns:a14="http://schemas.microsoft.com/office/drawing/2010/main" val="0"/>
-                              </a:ext>
-                            </a:extLst>
-                          </a:blip>
-                          <a:srcRect/>
-                          <a:stretch>
-                            <a:fillRect/>
-                          </a:stretch>
-                        </pic:blipFill>
-                        <pic:spPr bwMode="auto">
-                          <a:xfrm>
-                            <a:off x="0" y="0"/>
-                            <a:ext cx="2533650" cy="1581150"/>
-                          </a:xfrm>
-                          <a:prstGeom prst="rect">
-                            <a:avLst/>
-                          </a:prstGeom>
-                          <a:noFill/>
-                          <a:ln>
-                            <a:noFill/>
-                          </a:ln>
-                        </pic:spPr>
-                      </pic:pic>
-                    </a:graphicData>
-                  </a:graphic>
-                </wp:inline>
-              </w:drawing>
-            </w:r>
-          </w:p>
-        </w:tc>
-        <w:tc>
-          <w:tcPr>
-            <w:tcW w:w="2020" w:type="dxa"/>
-            <w:vAlign w:val="center"/>
-          </w:tcPr>
-          <w:p>
-            <w:pPr>
-              <w:jc w:val="center"/>
-              <w:cnfStyle w:val="000000000000" w:firstRow="0" w:lastRow="0" w:firstColumn="0" w:lastColumn="0" w:oddVBand="0" w:evenVBand="0" w:oddHBand="0" w:evenHBand="0" w:firstRowFirstColumn="0" w:firstRowLastColumn="0" w:lastRowFirstColumn="0" w:lastRowLastColumn="0"/>
-            </w:pPr>
-            <w:r>
-              <w:t>Compute shortest path function.</w:t>
-            </w:r>
-          </w:p>
-          <w:p>
-            <w:pPr>
-              <w:jc w:val="center"/>
-              <w:cnfStyle w:val="000000000000" w:firstRow="0" w:lastRow="0" w:firstColumn="0" w:lastColumn="0" w:oddVBand="0" w:evenVBand="0" w:oddHBand="0" w:evenHBand="0" w:firstRowFirstColumn="0" w:firstRowLastColumn="0" w:lastRowFirstColumn="0" w:lastRowLastColumn="0"/>
-            </w:pPr>
-            <w:r>
-              <w:t>Part A</w:t>
-            </w:r>
-          </w:p>
-          <w:p>
-            <w:pPr>
-              <w:jc w:val="center"/>
-              <w:cnfStyle w:val="000000000000" w:firstRow="0" w:lastRow="0" w:firstColumn="0" w:lastColumn="0" w:oddVBand="0" w:evenVBand="0" w:oddHBand="0" w:evenHBand="0" w:firstRowFirstColumn="0" w:firstRowLastColumn="0" w:lastRowFirstColumn="0" w:lastRowLastColumn="0"/>
-            </w:pPr>
-          </w:p>
-        </w:tc>
-      </w:tr>
-      <w:tr>
-        <w:trPr>
-          <w:cnfStyle w:val="000000100000" w:firstRow="0" w:lastRow="0" w:firstColumn="0" w:lastColumn="0" w:oddVBand="0" w:evenVBand="0" w:oddHBand="1" w:evenHBand="0" w:firstRowFirstColumn="0" w:firstRowLastColumn="0" w:lastRowFirstColumn="0" w:lastRowLastColumn="0"/>
-        </w:trPr>
-        <w:tc>
-          <w:tcPr>
-            <w:cnfStyle w:val="001000000000" w:firstRow="0" w:lastRow="0" w:firstColumn="1" w:lastColumn="0" w:oddVBand="0" w:evenVBand="0" w:oddHBand="0" w:evenHBand="0" w:firstRowFirstColumn="0" w:firstRowLastColumn="0" w:lastRowFirstColumn="0" w:lastRowLastColumn="0"/>
-            <w:tcW w:w="6996" w:type="dxa"/>
-            <w:vAlign w:val="center"/>
-          </w:tcPr>
-          <w:p>
-            <w:pPr>
-              <w:jc w:val="center"/>
-            </w:pPr>
-            <w:r>
-              <w:rPr>
-                <w:noProof/>
-              </w:rPr>
-              <w:drawing>
-                <wp:inline distT="0" distB="0" distL="0" distR="0" wp14:anchorId="5556EB67" wp14:editId="0291BE97">
-                  <wp:extent cx="2143125" cy="3181350"/>
-                  <wp:effectExtent l="0" t="0" r="9525" b="0"/>
-                  <wp:docPr id="54" name="Picture 54" descr="Text&#10;&#10;Description automatically generated"/>
-                  <wp:cNvGraphicFramePr>
-                    <a:graphicFrameLocks xmlns:a="http://schemas.openxmlformats.org/drawingml/2006/main" noChangeAspect="1"/>
-                  </wp:cNvGraphicFramePr>
-                  <a:graphic xmlns:a="http://schemas.openxmlformats.org/drawingml/2006/main">
-                    <a:graphicData uri="http://schemas.openxmlformats.org/drawingml/2006/picture">
-                      <pic:pic xmlns:pic="http://schemas.openxmlformats.org/drawingml/2006/picture">
-                        <pic:nvPicPr>
-                          <pic:cNvPr id="0" name="Picture 13" descr="Text&#10;&#10;Description automatically generated"/>
-                          <pic:cNvPicPr>
-                            <a:picLocks noChangeAspect="1" noChangeArrowheads="1"/>
-                          </pic:cNvPicPr>
-                        </pic:nvPicPr>
-                        <pic:blipFill>
-                          <a:blip r:embed="rId27">
-                            <a:extLst>
-                              <a:ext uri="{28A0092B-C50C-407E-A947-70E740481C1C}">
-                                <a14:useLocalDpi xmlns:a14="http://schemas.microsoft.com/office/drawing/2010/main" val="0"/>
-                              </a:ext>
-                            </a:extLst>
-                          </a:blip>
-                          <a:srcRect/>
-                          <a:stretch>
-                            <a:fillRect/>
-                          </a:stretch>
-                        </pic:blipFill>
-                        <pic:spPr bwMode="auto">
-                          <a:xfrm>
-                            <a:off x="0" y="0"/>
-                            <a:ext cx="2143125" cy="3181350"/>
-                          </a:xfrm>
-                          <a:prstGeom prst="rect">
-                            <a:avLst/>
-                          </a:prstGeom>
-                          <a:noFill/>
-                          <a:ln>
-                            <a:noFill/>
-                          </a:ln>
-                        </pic:spPr>
-                      </pic:pic>
-                    </a:graphicData>
-                  </a:graphic>
-                </wp:inline>
-              </w:drawing>
-            </w:r>
-          </w:p>
-        </w:tc>
-        <w:tc>
-          <w:tcPr>
-            <w:tcW w:w="2020" w:type="dxa"/>
-            <w:vAlign w:val="center"/>
-          </w:tcPr>
-          <w:p>
-            <w:pPr>
-              <w:jc w:val="center"/>
-              <w:cnfStyle w:val="000000100000" w:firstRow="0" w:lastRow="0" w:firstColumn="0" w:lastColumn="0" w:oddVBand="0" w:evenVBand="0" w:oddHBand="1" w:evenHBand="0" w:firstRowFirstColumn="0" w:firstRowLastColumn="0" w:lastRowFirstColumn="0" w:lastRowLastColumn="0"/>
-            </w:pPr>
-            <w:r>
-              <w:t>Compute shortest path function.</w:t>
-            </w:r>
-          </w:p>
-          <w:p>
-            <w:pPr>
-              <w:jc w:val="center"/>
-              <w:cnfStyle w:val="000000100000" w:firstRow="0" w:lastRow="0" w:firstColumn="0" w:lastColumn="0" w:oddVBand="0" w:evenVBand="0" w:oddHBand="1" w:evenHBand="0" w:firstRowFirstColumn="0" w:firstRowLastColumn="0" w:lastRowFirstColumn="0" w:lastRowLastColumn="0"/>
-            </w:pPr>
-            <w:r>
-              <w:t>Part B</w:t>
-            </w:r>
-          </w:p>
-        </w:tc>
-      </w:tr>
-      <w:tr>
-        <w:tc>
-          <w:tcPr>
-            <w:cnfStyle w:val="001000000000" w:firstRow="0" w:lastRow="0" w:firstColumn="1" w:lastColumn="0" w:oddVBand="0" w:evenVBand="0" w:oddHBand="0" w:evenHBand="0" w:firstRowFirstColumn="0" w:firstRowLastColumn="0" w:lastRowFirstColumn="0" w:lastRowLastColumn="0"/>
-            <w:tcW w:w="6996" w:type="dxa"/>
-            <w:vAlign w:val="center"/>
-            <w:hideMark/>
-          </w:tcPr>
-          <w:p>
-            <w:pPr>
-              <w:jc w:val="center"/>
-            </w:pPr>
-            <w:r>
-              <w:rPr>
-                <w:noProof/>
-              </w:rPr>
-              <w:lastRenderedPageBreak/>
-              <w:drawing>
-                <wp:inline distT="0" distB="0" distL="0" distR="0" wp14:anchorId="243588AE" wp14:editId="5DBC7C48">
-                  <wp:extent cx="3505200" cy="2305050"/>
-                  <wp:effectExtent l="0" t="0" r="0" b="0"/>
-                  <wp:docPr id="53" name="Picture 53" descr="Text&#10;&#10;Description automatically generated"/>
-                  <wp:cNvGraphicFramePr>
-                    <a:graphicFrameLocks xmlns:a="http://schemas.openxmlformats.org/drawingml/2006/main" noChangeAspect="1"/>
-                  </wp:cNvGraphicFramePr>
-                  <a:graphic xmlns:a="http://schemas.openxmlformats.org/drawingml/2006/main">
-                    <a:graphicData uri="http://schemas.openxmlformats.org/drawingml/2006/picture">
-                      <pic:pic xmlns:pic="http://schemas.openxmlformats.org/drawingml/2006/picture">
-                        <pic:nvPicPr>
-                          <pic:cNvPr id="0" name="Picture 14" descr="Text&#10;&#10;Description automatically generated"/>
-                          <pic:cNvPicPr>
-                            <a:picLocks noChangeAspect="1" noChangeArrowheads="1"/>
-                          </pic:cNvPicPr>
-                        </pic:nvPicPr>
-                        <pic:blipFill>
-                          <a:blip r:embed="rId28" cstate="print">
-                            <a:extLst>
-                              <a:ext uri="{28A0092B-C50C-407E-A947-70E740481C1C}">
-                                <a14:useLocalDpi xmlns:a14="http://schemas.microsoft.com/office/drawing/2010/main" val="0"/>
-                              </a:ext>
-                            </a:extLst>
-                          </a:blip>
-                          <a:srcRect/>
-                          <a:stretch>
-                            <a:fillRect/>
-                          </a:stretch>
-                        </pic:blipFill>
-                        <pic:spPr bwMode="auto">
-                          <a:xfrm>
-                            <a:off x="0" y="0"/>
-                            <a:ext cx="3505200" cy="2305050"/>
-                          </a:xfrm>
-                          <a:prstGeom prst="rect">
-                            <a:avLst/>
-                          </a:prstGeom>
-                          <a:noFill/>
-                          <a:ln>
-                            <a:noFill/>
-                          </a:ln>
-                        </pic:spPr>
-                      </pic:pic>
-                    </a:graphicData>
-                  </a:graphic>
-                </wp:inline>
-              </w:drawing>
-            </w:r>
-          </w:p>
-        </w:tc>
-        <w:tc>
-          <w:tcPr>
-            <w:tcW w:w="2020" w:type="dxa"/>
-            <w:vAlign w:val="center"/>
-          </w:tcPr>
-          <w:p>
-            <w:pPr>
-              <w:jc w:val="center"/>
-              <w:cnfStyle w:val="000000000000" w:firstRow="0" w:lastRow="0" w:firstColumn="0" w:lastColumn="0" w:oddVBand="0" w:evenVBand="0" w:oddHBand="0" w:evenHBand="0" w:firstRowFirstColumn="0" w:firstRowLastColumn="0" w:lastRowFirstColumn="0" w:lastRowLastColumn="0"/>
-            </w:pPr>
-            <w:r>
-              <w:t>The update node function which based on whether it is in the queue and if the node is not equal to the goal node</w:t>
-            </w:r>
-          </w:p>
-        </w:tc>
-      </w:tr>
-      <w:tr>
-        <w:trPr>
-          <w:cnfStyle w:val="000000100000" w:firstRow="0" w:lastRow="0" w:firstColumn="0" w:lastColumn="0" w:oddVBand="0" w:evenVBand="0" w:oddHBand="1" w:evenHBand="0" w:firstRowFirstColumn="0" w:firstRowLastColumn="0" w:lastRowFirstColumn="0" w:lastRowLastColumn="0"/>
-        </w:trPr>
-        <w:tc>
-          <w:tcPr>
-            <w:cnfStyle w:val="001000000000" w:firstRow="0" w:lastRow="0" w:firstColumn="1" w:lastColumn="0" w:oddVBand="0" w:evenVBand="0" w:oddHBand="0" w:evenHBand="0" w:firstRowFirstColumn="0" w:firstRowLastColumn="0" w:lastRowFirstColumn="0" w:lastRowLastColumn="0"/>
-            <w:tcW w:w="6996" w:type="dxa"/>
-            <w:vAlign w:val="center"/>
-          </w:tcPr>
-          <w:p>
-            <w:pPr>
-              <w:jc w:val="center"/>
-              <w:rPr>
-                <w:lang w:val="en-GB"/>
-              </w:rPr>
-            </w:pPr>
-            <w:r>
-              <w:rPr>
-                <w:noProof/>
-              </w:rPr>
-              <w:drawing>
-                <wp:inline distT="0" distB="0" distL="0" distR="0" wp14:anchorId="29BB9CB6" wp14:editId="1D77AAEA">
-                  <wp:extent cx="3162300" cy="2324100"/>
-                  <wp:effectExtent l="0" t="0" r="0" b="0"/>
-                  <wp:docPr id="52" name="Picture 52" descr="Text&#10;&#10;Description automatically generated"/>
-                  <wp:cNvGraphicFramePr>
-                    <a:graphicFrameLocks xmlns:a="http://schemas.openxmlformats.org/drawingml/2006/main" noChangeAspect="1"/>
-                  </wp:cNvGraphicFramePr>
-                  <a:graphic xmlns:a="http://schemas.openxmlformats.org/drawingml/2006/main">
-                    <a:graphicData uri="http://schemas.openxmlformats.org/drawingml/2006/picture">
-                      <pic:pic xmlns:pic="http://schemas.openxmlformats.org/drawingml/2006/picture">
-                        <pic:nvPicPr>
-                          <pic:cNvPr id="0" name="Picture 15" descr="Text&#10;&#10;Description automatically generated"/>
-                          <pic:cNvPicPr>
-                            <a:picLocks noChangeAspect="1" noChangeArrowheads="1"/>
-                          </pic:cNvPicPr>
-                        </pic:nvPicPr>
-                        <pic:blipFill>
-                          <a:blip r:embed="rId29">
-                            <a:extLst>
-                              <a:ext uri="{28A0092B-C50C-407E-A947-70E740481C1C}">
-                                <a14:useLocalDpi xmlns:a14="http://schemas.microsoft.com/office/drawing/2010/main" val="0"/>
-                              </a:ext>
-                            </a:extLst>
-                          </a:blip>
-                          <a:srcRect/>
-                          <a:stretch>
-                            <a:fillRect/>
-                          </a:stretch>
-                        </pic:blipFill>
-                        <pic:spPr bwMode="auto">
-                          <a:xfrm>
-                            <a:off x="0" y="0"/>
-                            <a:ext cx="3162300" cy="2324100"/>
-                          </a:xfrm>
-                          <a:prstGeom prst="rect">
-                            <a:avLst/>
-                          </a:prstGeom>
-                          <a:noFill/>
-                          <a:ln>
-                            <a:noFill/>
-                          </a:ln>
-                        </pic:spPr>
-                      </pic:pic>
-                    </a:graphicData>
-                  </a:graphic>
-                </wp:inline>
-              </w:drawing>
-            </w:r>
-          </w:p>
-        </w:tc>
-        <w:tc>
-          <w:tcPr>
-            <w:tcW w:w="2020" w:type="dxa"/>
-            <w:vAlign w:val="center"/>
-          </w:tcPr>
-          <w:p>
-            <w:pPr>
-              <w:jc w:val="center"/>
-              <w:cnfStyle w:val="000000100000" w:firstRow="0" w:lastRow="0" w:firstColumn="0" w:lastColumn="0" w:oddVBand="0" w:evenVBand="0" w:oddHBand="1" w:evenHBand="0" w:firstRowFirstColumn="0" w:firstRowLastColumn="0" w:lastRowFirstColumn="0" w:lastRowLastColumn="0"/>
-              <w:rPr>
-                <w:noProof/>
-              </w:rPr>
-            </w:pPr>
-            <w:r>
-              <w:rPr>
-                <w:noProof/>
-              </w:rPr>
-              <w:t>The dijkstras algorithm function which returns the shortest path based of a nodes G cost</w:t>
-            </w:r>
-          </w:p>
-          <w:p>
-            <w:pPr>
-              <w:jc w:val="center"/>
-              <w:cnfStyle w:val="000000100000" w:firstRow="0" w:lastRow="0" w:firstColumn="0" w:lastColumn="0" w:oddVBand="0" w:evenVBand="0" w:oddHBand="1" w:evenHBand="0" w:firstRowFirstColumn="0" w:firstRowLastColumn="0" w:lastRowFirstColumn="0" w:lastRowLastColumn="0"/>
-            </w:pPr>
-            <w:r>
-              <w:t>Part A</w:t>
-            </w:r>
-          </w:p>
-          <w:p>
-            <w:pPr>
-              <w:jc w:val="center"/>
-              <w:cnfStyle w:val="000000100000" w:firstRow="0" w:lastRow="0" w:firstColumn="0" w:lastColumn="0" w:oddVBand="0" w:evenVBand="0" w:oddHBand="1" w:evenHBand="0" w:firstRowFirstColumn="0" w:firstRowLastColumn="0" w:lastRowFirstColumn="0" w:lastRowLastColumn="0"/>
-              <w:rPr>
-                <w:noProof/>
-              </w:rPr>
-            </w:pPr>
-          </w:p>
-        </w:tc>
-      </w:tr>
-      <w:tr>
-        <w:tc>
-          <w:tcPr>
-            <w:cnfStyle w:val="001000000000" w:firstRow="0" w:lastRow="0" w:firstColumn="1" w:lastColumn="0" w:oddVBand="0" w:evenVBand="0" w:oddHBand="0" w:evenHBand="0" w:firstRowFirstColumn="0" w:firstRowLastColumn="0" w:lastRowFirstColumn="0" w:lastRowLastColumn="0"/>
-            <w:tcW w:w="6996" w:type="dxa"/>
-            <w:vAlign w:val="center"/>
-          </w:tcPr>
-          <w:p>
-            <w:pPr>
-              <w:jc w:val="center"/>
-              <w:rPr>
-                <w:lang w:val="en-GB"/>
-              </w:rPr>
-            </w:pPr>
-            <w:r>
-              <w:rPr>
-                <w:noProof/>
-              </w:rPr>
-              <w:drawing>
-                <wp:inline distT="0" distB="0" distL="0" distR="0" wp14:anchorId="1DD9D7D9" wp14:editId="493A6451">
-                  <wp:extent cx="2590800" cy="2247900"/>
-                  <wp:effectExtent l="0" t="0" r="0" b="0"/>
-                  <wp:docPr id="51" name="Picture 51" descr="Text&#10;&#10;Description automatically generated"/>
-                  <wp:cNvGraphicFramePr>
-                    <a:graphicFrameLocks xmlns:a="http://schemas.openxmlformats.org/drawingml/2006/main" noChangeAspect="1"/>
-                  </wp:cNvGraphicFramePr>
-                  <a:graphic xmlns:a="http://schemas.openxmlformats.org/drawingml/2006/main">
-                    <a:graphicData uri="http://schemas.openxmlformats.org/drawingml/2006/picture">
-                      <pic:pic xmlns:pic="http://schemas.openxmlformats.org/drawingml/2006/picture">
-                        <pic:nvPicPr>
-                          <pic:cNvPr id="0" name="Picture 16" descr="Text&#10;&#10;Description automatically generated"/>
-                          <pic:cNvPicPr>
-                            <a:picLocks noChangeAspect="1" noChangeArrowheads="1"/>
-                          </pic:cNvPicPr>
-                        </pic:nvPicPr>
-                        <pic:blipFill>
-                          <a:blip r:embed="rId30">
-                            <a:extLst>
-                              <a:ext uri="{28A0092B-C50C-407E-A947-70E740481C1C}">
-                                <a14:useLocalDpi xmlns:a14="http://schemas.microsoft.com/office/drawing/2010/main" val="0"/>
-                              </a:ext>
-                            </a:extLst>
-                          </a:blip>
-                          <a:srcRect/>
-                          <a:stretch>
-                            <a:fillRect/>
-                          </a:stretch>
-                        </pic:blipFill>
-                        <pic:spPr bwMode="auto">
-                          <a:xfrm>
-                            <a:off x="0" y="0"/>
-                            <a:ext cx="2590800" cy="2247900"/>
-                          </a:xfrm>
-                          <a:prstGeom prst="rect">
-                            <a:avLst/>
-                          </a:prstGeom>
-                          <a:noFill/>
-                          <a:ln>
-                            <a:noFill/>
-                          </a:ln>
-                        </pic:spPr>
-                      </pic:pic>
-                    </a:graphicData>
-                  </a:graphic>
-                </wp:inline>
-              </w:drawing>
-            </w:r>
-          </w:p>
-        </w:tc>
-        <w:tc>
-          <w:tcPr>
-            <w:tcW w:w="2020" w:type="dxa"/>
-            <w:vAlign w:val="center"/>
-          </w:tcPr>
-          <w:p>
-            <w:pPr>
-              <w:jc w:val="center"/>
-              <w:cnfStyle w:val="000000000000" w:firstRow="0" w:lastRow="0" w:firstColumn="0" w:lastColumn="0" w:oddVBand="0" w:evenVBand="0" w:oddHBand="0" w:evenHBand="0" w:firstRowFirstColumn="0" w:firstRowLastColumn="0" w:lastRowFirstColumn="0" w:lastRowLastColumn="0"/>
-              <w:rPr>
-                <w:noProof/>
-              </w:rPr>
-            </w:pPr>
-            <w:r>
-              <w:rPr>
-                <w:noProof/>
-              </w:rPr>
-              <w:t>The dijkstras algorithm function which returns the shortest path based of a nodes G cost</w:t>
-            </w:r>
-          </w:p>
-          <w:p>
-            <w:pPr>
-              <w:jc w:val="center"/>
-              <w:cnfStyle w:val="000000000000" w:firstRow="0" w:lastRow="0" w:firstColumn="0" w:lastColumn="0" w:oddVBand="0" w:evenVBand="0" w:oddHBand="0" w:evenHBand="0" w:firstRowFirstColumn="0" w:firstRowLastColumn="0" w:lastRowFirstColumn="0" w:lastRowLastColumn="0"/>
-            </w:pPr>
-            <w:r>
-              <w:t>Part B</w:t>
-            </w:r>
-          </w:p>
-          <w:p>
-            <w:pPr>
-              <w:jc w:val="center"/>
-              <w:cnfStyle w:val="000000000000" w:firstRow="0" w:lastRow="0" w:firstColumn="0" w:lastColumn="0" w:oddVBand="0" w:evenVBand="0" w:oddHBand="0" w:evenHBand="0" w:firstRowFirstColumn="0" w:firstRowLastColumn="0" w:lastRowFirstColumn="0" w:lastRowLastColumn="0"/>
-              <w:rPr>
-                <w:noProof/>
-              </w:rPr>
-            </w:pPr>
-          </w:p>
-        </w:tc>
-      </w:tr>
-      <w:tr>
-        <w:trPr>
-          <w:cnfStyle w:val="000000100000" w:firstRow="0" w:lastRow="0" w:firstColumn="0" w:lastColumn="0" w:oddVBand="0" w:evenVBand="0" w:oddHBand="1" w:evenHBand="0" w:firstRowFirstColumn="0" w:firstRowLastColumn="0" w:lastRowFirstColumn="0" w:lastRowLastColumn="0"/>
-        </w:trPr>
-        <w:tc>
-          <w:tcPr>
-            <w:cnfStyle w:val="001000000000" w:firstRow="0" w:lastRow="0" w:firstColumn="1" w:lastColumn="0" w:oddVBand="0" w:evenVBand="0" w:oddHBand="0" w:evenHBand="0" w:firstRowFirstColumn="0" w:firstRowLastColumn="0" w:lastRowFirstColumn="0" w:lastRowLastColumn="0"/>
-            <w:tcW w:w="6996" w:type="dxa"/>
-            <w:vAlign w:val="center"/>
-          </w:tcPr>
-          <w:p>
-            <w:pPr>
-              <w:jc w:val="center"/>
-              <w:rPr>
-                <w:lang w:val="en-GB"/>
-              </w:rPr>
-            </w:pPr>
-            <w:r>
-              <w:rPr>
-                <w:noProof/>
-              </w:rPr>
-              <w:lastRenderedPageBreak/>
-              <w:drawing>
-                <wp:inline distT="0" distB="0" distL="0" distR="0" wp14:anchorId="039B3A2C" wp14:editId="75135FA1">
-                  <wp:extent cx="3971925" cy="1790700"/>
-                  <wp:effectExtent l="0" t="0" r="9525" b="0"/>
-                  <wp:docPr id="50" name="Picture 50" descr="Text&#10;&#10;Description automatically generated"/>
-                  <wp:cNvGraphicFramePr>
-                    <a:graphicFrameLocks xmlns:a="http://schemas.openxmlformats.org/drawingml/2006/main" noChangeAspect="1"/>
-                  </wp:cNvGraphicFramePr>
-                  <a:graphic xmlns:a="http://schemas.openxmlformats.org/drawingml/2006/main">
-                    <a:graphicData uri="http://schemas.openxmlformats.org/drawingml/2006/picture">
-                      <pic:pic xmlns:pic="http://schemas.openxmlformats.org/drawingml/2006/picture">
-                        <pic:nvPicPr>
-                          <pic:cNvPr id="0" name="Picture 17" descr="Text&#10;&#10;Description automatically generated"/>
-                          <pic:cNvPicPr>
-                            <a:picLocks noChangeAspect="1" noChangeArrowheads="1"/>
-                          </pic:cNvPicPr>
-                        </pic:nvPicPr>
-                        <pic:blipFill>
-                          <a:blip r:embed="rId31">
-                            <a:extLst>
-                              <a:ext uri="{28A0092B-C50C-407E-A947-70E740481C1C}">
-                                <a14:useLocalDpi xmlns:a14="http://schemas.microsoft.com/office/drawing/2010/main" val="0"/>
-                              </a:ext>
-                            </a:extLst>
-                          </a:blip>
-                          <a:srcRect/>
-                          <a:stretch>
-                            <a:fillRect/>
-                          </a:stretch>
-                        </pic:blipFill>
-                        <pic:spPr bwMode="auto">
-                          <a:xfrm>
-                            <a:off x="0" y="0"/>
-                            <a:ext cx="3971925" cy="1790700"/>
-                          </a:xfrm>
-                          <a:prstGeom prst="rect">
-                            <a:avLst/>
-                          </a:prstGeom>
-                          <a:noFill/>
-                          <a:ln>
-                            <a:noFill/>
-                          </a:ln>
-                        </pic:spPr>
-                      </pic:pic>
-                    </a:graphicData>
-                  </a:graphic>
-                </wp:inline>
-              </w:drawing>
-            </w:r>
-          </w:p>
-        </w:tc>
-        <w:tc>
-          <w:tcPr>
-            <w:tcW w:w="2020" w:type="dxa"/>
-            <w:vAlign w:val="center"/>
-          </w:tcPr>
-          <w:p>
-            <w:pPr>
-              <w:jc w:val="center"/>
-              <w:cnfStyle w:val="000000100000" w:firstRow="0" w:lastRow="0" w:firstColumn="0" w:lastColumn="0" w:oddVBand="0" w:evenVBand="0" w:oddHBand="1" w:evenHBand="0" w:firstRowFirstColumn="0" w:firstRowLastColumn="0" w:lastRowFirstColumn="0" w:lastRowLastColumn="0"/>
-              <w:rPr>
-                <w:noProof/>
-              </w:rPr>
-            </w:pPr>
-            <w:r>
-              <w:t>The g cost comparer for Dijkstra’s which compares the Gcost of two separate nodes</w:t>
-            </w:r>
-          </w:p>
-        </w:tc>
-      </w:tr>
-      <w:tr>
-        <w:tc>
-          <w:tcPr>
-            <w:cnfStyle w:val="001000000000" w:firstRow="0" w:lastRow="0" w:firstColumn="1" w:lastColumn="0" w:oddVBand="0" w:evenVBand="0" w:oddHBand="0" w:evenHBand="0" w:firstRowFirstColumn="0" w:firstRowLastColumn="0" w:lastRowFirstColumn="0" w:lastRowLastColumn="0"/>
-            <w:tcW w:w="6996" w:type="dxa"/>
-            <w:vAlign w:val="center"/>
-          </w:tcPr>
-          <w:p>
-            <w:pPr>
-              <w:jc w:val="center"/>
-              <w:rPr>
-                <w:lang w:val="en-GB"/>
-              </w:rPr>
-            </w:pPr>
-            <w:r>
-              <w:rPr>
-                <w:noProof/>
-              </w:rPr>
-              <w:drawing>
-                <wp:inline distT="0" distB="0" distL="0" distR="0" wp14:anchorId="7862B83B" wp14:editId="7E42B3C1">
-                  <wp:extent cx="2343150" cy="2647950"/>
-                  <wp:effectExtent l="0" t="0" r="0" b="0"/>
-                  <wp:docPr id="49" name="Picture 49" descr="Text&#10;&#10;Description automatically generated"/>
-                  <wp:cNvGraphicFramePr>
-                    <a:graphicFrameLocks xmlns:a="http://schemas.openxmlformats.org/drawingml/2006/main" noChangeAspect="1"/>
-                  </wp:cNvGraphicFramePr>
-                  <a:graphic xmlns:a="http://schemas.openxmlformats.org/drawingml/2006/main">
-                    <a:graphicData uri="http://schemas.openxmlformats.org/drawingml/2006/picture">
-                      <pic:pic xmlns:pic="http://schemas.openxmlformats.org/drawingml/2006/picture">
-                        <pic:nvPicPr>
-                          <pic:cNvPr id="0" name="Picture 18" descr="Text&#10;&#10;Description automatically generated"/>
-                          <pic:cNvPicPr>
-                            <a:picLocks noChangeAspect="1" noChangeArrowheads="1"/>
-                          </pic:cNvPicPr>
-                        </pic:nvPicPr>
-                        <pic:blipFill>
-                          <a:blip r:embed="rId32" cstate="print">
-                            <a:extLst>
-                              <a:ext uri="{28A0092B-C50C-407E-A947-70E740481C1C}">
-                                <a14:useLocalDpi xmlns:a14="http://schemas.microsoft.com/office/drawing/2010/main" val="0"/>
-                              </a:ext>
-                            </a:extLst>
-                          </a:blip>
-                          <a:srcRect/>
-                          <a:stretch>
-                            <a:fillRect/>
-                          </a:stretch>
-                        </pic:blipFill>
-                        <pic:spPr bwMode="auto">
-                          <a:xfrm>
-                            <a:off x="0" y="0"/>
-                            <a:ext cx="2343150" cy="2647950"/>
-                          </a:xfrm>
-                          <a:prstGeom prst="rect">
-                            <a:avLst/>
-                          </a:prstGeom>
-                          <a:noFill/>
-                          <a:ln>
-                            <a:noFill/>
-                          </a:ln>
-                        </pic:spPr>
-                      </pic:pic>
-                    </a:graphicData>
-                  </a:graphic>
-                </wp:inline>
-              </w:drawing>
-            </w:r>
-          </w:p>
-        </w:tc>
-        <w:tc>
-          <w:tcPr>
-            <w:tcW w:w="2020" w:type="dxa"/>
-            <w:vAlign w:val="center"/>
-          </w:tcPr>
-          <w:p>
-            <w:pPr>
-              <w:jc w:val="center"/>
-              <w:cnfStyle w:val="000000000000" w:firstRow="0" w:lastRow="0" w:firstColumn="0" w:lastColumn="0" w:oddVBand="0" w:evenVBand="0" w:oddHBand="0" w:evenHBand="0" w:firstRowFirstColumn="0" w:firstRowLastColumn="0" w:lastRowFirstColumn="0" w:lastRowLastColumn="0"/>
-              <w:rPr>
-                <w:noProof/>
-              </w:rPr>
-            </w:pPr>
-            <w:r>
-              <w:t>The depth first search function which returns a path by following whatever node is next</w:t>
-            </w:r>
-          </w:p>
-        </w:tc>
-      </w:tr>
-      <w:tr>
-        <w:trPr>
-          <w:cnfStyle w:val="000000100000" w:firstRow="0" w:lastRow="0" w:firstColumn="0" w:lastColumn="0" w:oddVBand="0" w:evenVBand="0" w:oddHBand="1" w:evenHBand="0" w:firstRowFirstColumn="0" w:firstRowLastColumn="0" w:lastRowFirstColumn="0" w:lastRowLastColumn="0"/>
-        </w:trPr>
-        <w:tc>
-          <w:tcPr>
-            <w:cnfStyle w:val="001000000000" w:firstRow="0" w:lastRow="0" w:firstColumn="1" w:lastColumn="0" w:oddVBand="0" w:evenVBand="0" w:oddHBand="0" w:evenHBand="0" w:firstRowFirstColumn="0" w:firstRowLastColumn="0" w:lastRowFirstColumn="0" w:lastRowLastColumn="0"/>
-            <w:tcW w:w="6996" w:type="dxa"/>
-            <w:vAlign w:val="center"/>
-          </w:tcPr>
-          <w:p>
-            <w:pPr>
-              <w:jc w:val="center"/>
-              <w:rPr>
-                <w:lang w:val="en-GB"/>
-              </w:rPr>
-            </w:pPr>
-            <w:r>
-              <w:rPr>
-                <w:noProof/>
-              </w:rPr>
-              <w:drawing>
-                <wp:inline distT="0" distB="0" distL="0" distR="0" wp14:anchorId="1EA28B1D" wp14:editId="5CBFAB4E">
-                  <wp:extent cx="3648075" cy="1571625"/>
-                  <wp:effectExtent l="0" t="0" r="9525" b="9525"/>
-                  <wp:docPr id="48" name="Picture 48" descr="Text&#10;&#10;Description automatically generated"/>
-                  <wp:cNvGraphicFramePr>
-                    <a:graphicFrameLocks xmlns:a="http://schemas.openxmlformats.org/drawingml/2006/main" noChangeAspect="1"/>
-                  </wp:cNvGraphicFramePr>
-                  <a:graphic xmlns:a="http://schemas.openxmlformats.org/drawingml/2006/main">
-                    <a:graphicData uri="http://schemas.openxmlformats.org/drawingml/2006/picture">
-                      <pic:pic xmlns:pic="http://schemas.openxmlformats.org/drawingml/2006/picture">
-                        <pic:nvPicPr>
-                          <pic:cNvPr id="0" name="Picture 19" descr="Text&#10;&#10;Description automatically generated"/>
-                          <pic:cNvPicPr>
-                            <a:picLocks noChangeAspect="1" noChangeArrowheads="1"/>
-                          </pic:cNvPicPr>
-                        </pic:nvPicPr>
-                        <pic:blipFill>
-                          <a:blip r:embed="rId33">
-                            <a:extLst>
-                              <a:ext uri="{28A0092B-C50C-407E-A947-70E740481C1C}">
-                                <a14:useLocalDpi xmlns:a14="http://schemas.microsoft.com/office/drawing/2010/main" val="0"/>
-                              </a:ext>
-                            </a:extLst>
-                          </a:blip>
-                          <a:srcRect/>
-                          <a:stretch>
-                            <a:fillRect/>
-                          </a:stretch>
-                        </pic:blipFill>
-                        <pic:spPr bwMode="auto">
-                          <a:xfrm>
-                            <a:off x="0" y="0"/>
-                            <a:ext cx="3648075" cy="1571625"/>
-                          </a:xfrm>
-                          <a:prstGeom prst="rect">
-                            <a:avLst/>
-                          </a:prstGeom>
-                          <a:noFill/>
-                          <a:ln>
-                            <a:noFill/>
-                          </a:ln>
-                        </pic:spPr>
-                      </pic:pic>
-                    </a:graphicData>
-                  </a:graphic>
-                </wp:inline>
-              </w:drawing>
-            </w:r>
-          </w:p>
-        </w:tc>
-        <w:tc>
-          <w:tcPr>
-            <w:tcW w:w="2020" w:type="dxa"/>
-            <w:vAlign w:val="center"/>
-          </w:tcPr>
-          <w:p>
-            <w:pPr>
-              <w:jc w:val="center"/>
-              <w:cnfStyle w:val="000000100000" w:firstRow="0" w:lastRow="0" w:firstColumn="0" w:lastColumn="0" w:oddVBand="0" w:evenVBand="0" w:oddHBand="1" w:evenHBand="0" w:firstRowFirstColumn="0" w:firstRowLastColumn="0" w:lastRowFirstColumn="0" w:lastRowLastColumn="0"/>
-              <w:rPr>
-                <w:noProof/>
-              </w:rPr>
-            </w:pPr>
-            <w:r>
-              <w:t>My heuristic function which calculates the distance from a given node to another. It is called by passing through the end node and the current node</w:t>
-            </w:r>
-          </w:p>
-        </w:tc>
-      </w:tr>
-      <w:tr>
-        <w:tc>
-          <w:tcPr>
-            <w:cnfStyle w:val="001000000000" w:firstRow="0" w:lastRow="0" w:firstColumn="1" w:lastColumn="0" w:oddVBand="0" w:evenVBand="0" w:oddHBand="0" w:evenHBand="0" w:firstRowFirstColumn="0" w:firstRowLastColumn="0" w:lastRowFirstColumn="0" w:lastRowLastColumn="0"/>
-            <w:tcW w:w="6996" w:type="dxa"/>
-            <w:vAlign w:val="center"/>
-          </w:tcPr>
-          <w:p>
-            <w:pPr>
-              <w:jc w:val="center"/>
-              <w:rPr>
-                <w:lang w:val="en-GB"/>
-              </w:rPr>
-            </w:pPr>
-            <w:r>
-              <w:rPr>
-                <w:noProof/>
-              </w:rPr>
-              <w:drawing>
-                <wp:inline distT="0" distB="0" distL="0" distR="0" wp14:anchorId="6BBB24C0" wp14:editId="057DCBDF">
-                  <wp:extent cx="4305300" cy="1219200"/>
-                  <wp:effectExtent l="0" t="0" r="0" b="0"/>
-                  <wp:docPr id="47" name="Picture 47" descr="Text&#10;&#10;Description automatically generated"/>
-                  <wp:cNvGraphicFramePr>
-                    <a:graphicFrameLocks xmlns:a="http://schemas.openxmlformats.org/drawingml/2006/main" noChangeAspect="1"/>
-                  </wp:cNvGraphicFramePr>
-                  <a:graphic xmlns:a="http://schemas.openxmlformats.org/drawingml/2006/main">
-                    <a:graphicData uri="http://schemas.openxmlformats.org/drawingml/2006/picture">
-                      <pic:pic xmlns:pic="http://schemas.openxmlformats.org/drawingml/2006/picture">
-                        <pic:nvPicPr>
-                          <pic:cNvPr id="0" name="Picture 20" descr="Text&#10;&#10;Description automatically generated"/>
-                          <pic:cNvPicPr>
-                            <a:picLocks noChangeAspect="1" noChangeArrowheads="1"/>
-                          </pic:cNvPicPr>
-                        </pic:nvPicPr>
-                        <pic:blipFill>
-                          <a:blip r:embed="rId34">
-                            <a:extLst>
-                              <a:ext uri="{28A0092B-C50C-407E-A947-70E740481C1C}">
-                                <a14:useLocalDpi xmlns:a14="http://schemas.microsoft.com/office/drawing/2010/main" val="0"/>
-                              </a:ext>
-                            </a:extLst>
-                          </a:blip>
-                          <a:srcRect/>
-                          <a:stretch>
-                            <a:fillRect/>
-                          </a:stretch>
-                        </pic:blipFill>
-                        <pic:spPr bwMode="auto">
-                          <a:xfrm>
-                            <a:off x="0" y="0"/>
-                            <a:ext cx="4305300" cy="1219200"/>
-                          </a:xfrm>
-                          <a:prstGeom prst="rect">
-                            <a:avLst/>
-                          </a:prstGeom>
-                          <a:noFill/>
-                          <a:ln>
-                            <a:noFill/>
-                          </a:ln>
-                        </pic:spPr>
-                      </pic:pic>
-                    </a:graphicData>
-                  </a:graphic>
-                </wp:inline>
-              </w:drawing>
-            </w:r>
-          </w:p>
-        </w:tc>
-        <w:tc>
-          <w:tcPr>
-            <w:tcW w:w="2020" w:type="dxa"/>
-            <w:vAlign w:val="center"/>
-          </w:tcPr>
-          <w:p>
-            <w:pPr>
-              <w:jc w:val="center"/>
-              <w:cnfStyle w:val="000000000000" w:firstRow="0" w:lastRow="0" w:firstColumn="0" w:lastColumn="0" w:oddVBand="0" w:evenVBand="0" w:oddHBand="0" w:evenHBand="0" w:firstRowFirstColumn="0" w:firstRowLastColumn="0" w:lastRowFirstColumn="0" w:lastRowLastColumn="0"/>
-            </w:pPr>
-            <w:r>
-              <w:t>The calculation of the D star key</w:t>
-            </w:r>
-          </w:p>
-          <w:p>
-            <w:pPr>
-              <w:jc w:val="center"/>
-              <w:cnfStyle w:val="000000000000" w:firstRow="0" w:lastRow="0" w:firstColumn="0" w:lastColumn="0" w:oddVBand="0" w:evenVBand="0" w:oddHBand="0" w:evenHBand="0" w:firstRowFirstColumn="0" w:firstRowLastColumn="0" w:lastRowFirstColumn="0" w:lastRowLastColumn="0"/>
-              <w:rPr>
-                <w:noProof/>
-              </w:rPr>
-            </w:pPr>
-          </w:p>
-        </w:tc>
-      </w:tr>
-      <w:tr>
-        <w:trPr>
-          <w:cnfStyle w:val="000000100000" w:firstRow="0" w:lastRow="0" w:firstColumn="0" w:lastColumn="0" w:oddVBand="0" w:evenVBand="0" w:oddHBand="1" w:evenHBand="0" w:firstRowFirstColumn="0" w:firstRowLastColumn="0" w:lastRowFirstColumn="0" w:lastRowLastColumn="0"/>
-        </w:trPr>
-        <w:tc>
-          <w:tcPr>
-            <w:cnfStyle w:val="001000000000" w:firstRow="0" w:lastRow="0" w:firstColumn="1" w:lastColumn="0" w:oddVBand="0" w:evenVBand="0" w:oddHBand="0" w:evenHBand="0" w:firstRowFirstColumn="0" w:firstRowLastColumn="0" w:lastRowFirstColumn="0" w:lastRowLastColumn="0"/>
-            <w:tcW w:w="6996" w:type="dxa"/>
-            <w:vAlign w:val="center"/>
-          </w:tcPr>
-          <w:p>
-            <w:pPr>
-              <w:jc w:val="center"/>
-            </w:pPr>
-            <w:r>
-              <w:rPr>
-                <w:noProof/>
-              </w:rPr>
-              <w:lastRenderedPageBreak/>
-              <w:drawing>
-                <wp:inline distT="0" distB="0" distL="0" distR="0" wp14:anchorId="49D55FE2" wp14:editId="19CC4F2D">
-                  <wp:extent cx="2447925" cy="2933700"/>
-                  <wp:effectExtent l="0" t="0" r="9525" b="0"/>
-                  <wp:docPr id="46" name="Picture 46" descr="Text&#10;&#10;Description automatically generated"/>
-                  <wp:cNvGraphicFramePr>
-                    <a:graphicFrameLocks xmlns:a="http://schemas.openxmlformats.org/drawingml/2006/main" noChangeAspect="1"/>
-                  </wp:cNvGraphicFramePr>
-                  <a:graphic xmlns:a="http://schemas.openxmlformats.org/drawingml/2006/main">
-                    <a:graphicData uri="http://schemas.openxmlformats.org/drawingml/2006/picture">
-                      <pic:pic xmlns:pic="http://schemas.openxmlformats.org/drawingml/2006/picture">
-                        <pic:nvPicPr>
-                          <pic:cNvPr id="0" name="Picture 21" descr="Text&#10;&#10;Description automatically generated"/>
-                          <pic:cNvPicPr>
-                            <a:picLocks noChangeAspect="1" noChangeArrowheads="1"/>
-                          </pic:cNvPicPr>
-                        </pic:nvPicPr>
-                        <pic:blipFill>
-                          <a:blip r:embed="rId35">
-                            <a:extLst>
-                              <a:ext uri="{28A0092B-C50C-407E-A947-70E740481C1C}">
-                                <a14:useLocalDpi xmlns:a14="http://schemas.microsoft.com/office/drawing/2010/main" val="0"/>
-                              </a:ext>
-                            </a:extLst>
-                          </a:blip>
-                          <a:srcRect/>
-                          <a:stretch>
-                            <a:fillRect/>
-                          </a:stretch>
-                        </pic:blipFill>
-                        <pic:spPr bwMode="auto">
-                          <a:xfrm>
-                            <a:off x="0" y="0"/>
-                            <a:ext cx="2447925" cy="2933700"/>
-                          </a:xfrm>
-                          <a:prstGeom prst="rect">
-                            <a:avLst/>
-                          </a:prstGeom>
-                          <a:noFill/>
-                          <a:ln>
-                            <a:noFill/>
-                          </a:ln>
-                        </pic:spPr>
-                      </pic:pic>
-                    </a:graphicData>
-                  </a:graphic>
-                </wp:inline>
-              </w:drawing>
-            </w:r>
-          </w:p>
-        </w:tc>
-        <w:tc>
-          <w:tcPr>
-            <w:tcW w:w="2020" w:type="dxa"/>
-            <w:vAlign w:val="center"/>
-          </w:tcPr>
-          <w:p>
-            <w:pPr>
-              <w:jc w:val="center"/>
-              <w:cnfStyle w:val="000000100000" w:firstRow="0" w:lastRow="0" w:firstColumn="0" w:lastColumn="0" w:oddVBand="0" w:evenVBand="0" w:oddHBand="1" w:evenHBand="0" w:firstRowFirstColumn="0" w:firstRowLastColumn="0" w:lastRowFirstColumn="0" w:lastRowLastColumn="0"/>
-            </w:pPr>
-            <w:r>
-              <w:t>The Main Dstar lite function which controls the wall handling and progression of the robot position on the path</w:t>
-            </w:r>
-          </w:p>
-          <w:p>
-            <w:pPr>
-              <w:jc w:val="center"/>
-              <w:cnfStyle w:val="000000100000" w:firstRow="0" w:lastRow="0" w:firstColumn="0" w:lastColumn="0" w:oddVBand="0" w:evenVBand="0" w:oddHBand="1" w:evenHBand="0" w:firstRowFirstColumn="0" w:firstRowLastColumn="0" w:lastRowFirstColumn="0" w:lastRowLastColumn="0"/>
-            </w:pPr>
-          </w:p>
-        </w:tc>
-      </w:tr>
-      <w:tr>
-        <w:tc>
-          <w:tcPr>
-            <w:cnfStyle w:val="001000000000" w:firstRow="0" w:lastRow="0" w:firstColumn="1" w:lastColumn="0" w:oddVBand="0" w:evenVBand="0" w:oddHBand="0" w:evenHBand="0" w:firstRowFirstColumn="0" w:firstRowLastColumn="0" w:lastRowFirstColumn="0" w:lastRowLastColumn="0"/>
-            <w:tcW w:w="6996" w:type="dxa"/>
-            <w:vAlign w:val="center"/>
-            <w:hideMark/>
-          </w:tcPr>
-          <w:p>
-            <w:pPr>
-              <w:jc w:val="center"/>
-            </w:pPr>
-            <w:r>
-              <w:rPr>
-                <w:noProof/>
-              </w:rPr>
-              <w:drawing>
-                <wp:inline distT="0" distB="0" distL="0" distR="0" wp14:anchorId="033CE35A" wp14:editId="51EA9AF5">
-                  <wp:extent cx="3829050" cy="2105025"/>
-                  <wp:effectExtent l="0" t="0" r="0" b="9525"/>
-                  <wp:docPr id="44" name="Picture 44" descr="Text&#10;&#10;Description automatically generated"/>
-                  <wp:cNvGraphicFramePr>
-                    <a:graphicFrameLocks xmlns:a="http://schemas.openxmlformats.org/drawingml/2006/main" noChangeAspect="1"/>
-                  </wp:cNvGraphicFramePr>
-                  <a:graphic xmlns:a="http://schemas.openxmlformats.org/drawingml/2006/main">
-                    <a:graphicData uri="http://schemas.openxmlformats.org/drawingml/2006/picture">
-                      <pic:pic xmlns:pic="http://schemas.openxmlformats.org/drawingml/2006/picture">
-                        <pic:nvPicPr>
-                          <pic:cNvPr id="0" name="Picture 23" descr="Text&#10;&#10;Description automatically generated"/>
-                          <pic:cNvPicPr>
-                            <a:picLocks noChangeAspect="1" noChangeArrowheads="1"/>
-                          </pic:cNvPicPr>
-                        </pic:nvPicPr>
-                        <pic:blipFill>
-                          <a:blip r:embed="rId36" cstate="print">
-                            <a:extLst>
-                              <a:ext uri="{28A0092B-C50C-407E-A947-70E740481C1C}">
-                                <a14:useLocalDpi xmlns:a14="http://schemas.microsoft.com/office/drawing/2010/main" val="0"/>
-                              </a:ext>
-                            </a:extLst>
-                          </a:blip>
-                          <a:srcRect/>
-                          <a:stretch>
-                            <a:fillRect/>
-                          </a:stretch>
-                        </pic:blipFill>
-                        <pic:spPr bwMode="auto">
-                          <a:xfrm>
-                            <a:off x="0" y="0"/>
-                            <a:ext cx="3829050" cy="2105025"/>
-                          </a:xfrm>
-                          <a:prstGeom prst="rect">
-                            <a:avLst/>
-                          </a:prstGeom>
-                          <a:noFill/>
-                          <a:ln>
-                            <a:noFill/>
-                          </a:ln>
-                        </pic:spPr>
-                      </pic:pic>
-                    </a:graphicData>
-                  </a:graphic>
-                </wp:inline>
-              </w:drawing>
-            </w:r>
-          </w:p>
-        </w:tc>
-        <w:tc>
-          <w:tcPr>
-            <w:tcW w:w="2020" w:type="dxa"/>
-            <w:vAlign w:val="center"/>
-            <w:hideMark/>
-          </w:tcPr>
-          <w:p>
-            <w:pPr>
-              <w:jc w:val="center"/>
-              <w:cnfStyle w:val="000000000000" w:firstRow="0" w:lastRow="0" w:firstColumn="0" w:lastColumn="0" w:oddVBand="0" w:evenVBand="0" w:oddHBand="0" w:evenHBand="0" w:firstRowFirstColumn="0" w:firstRowLastColumn="0" w:lastRowFirstColumn="0" w:lastRowLastColumn="0"/>
-            </w:pPr>
-            <w:r>
-              <w:t>The initialise Dstar function initialises all of the nodes in the grid to suit for the algorithm to work and pushes the goal node into the priority queue with the correct RHS cost and Gcost</w:t>
-            </w:r>
-          </w:p>
-          <w:p>
-            <w:pPr>
-              <w:jc w:val="center"/>
-              <w:cnfStyle w:val="000000000000" w:firstRow="0" w:lastRow="0" w:firstColumn="0" w:lastColumn="0" w:oddVBand="0" w:evenVBand="0" w:oddHBand="0" w:evenHBand="0" w:firstRowFirstColumn="0" w:firstRowLastColumn="0" w:lastRowFirstColumn="0" w:lastRowLastColumn="0"/>
-            </w:pPr>
-          </w:p>
-        </w:tc>
-      </w:tr>
-      <w:tr>
-        <w:trPr>
-          <w:cnfStyle w:val="000000100000" w:firstRow="0" w:lastRow="0" w:firstColumn="0" w:lastColumn="0" w:oddVBand="0" w:evenVBand="0" w:oddHBand="1" w:evenHBand="0" w:firstRowFirstColumn="0" w:firstRowLastColumn="0" w:lastRowFirstColumn="0" w:lastRowLastColumn="0"/>
-        </w:trPr>
-        <w:tc>
-          <w:tcPr>
-            <w:cnfStyle w:val="001000000000" w:firstRow="0" w:lastRow="0" w:firstColumn="1" w:lastColumn="0" w:oddVBand="0" w:evenVBand="0" w:oddHBand="0" w:evenHBand="0" w:firstRowFirstColumn="0" w:firstRowLastColumn="0" w:lastRowFirstColumn="0" w:lastRowLastColumn="0"/>
-            <w:tcW w:w="6996" w:type="dxa"/>
-            <w:vAlign w:val="center"/>
-            <w:hideMark/>
-          </w:tcPr>
-          <w:p>
-            <w:pPr>
-              <w:jc w:val="center"/>
-            </w:pPr>
-            <w:r>
-              <w:rPr>
-                <w:noProof/>
-              </w:rPr>
-              <w:drawing>
-                <wp:inline distT="0" distB="0" distL="0" distR="0" wp14:anchorId="256D99D4" wp14:editId="78B32577">
-                  <wp:extent cx="2809875" cy="2495550"/>
-                  <wp:effectExtent l="0" t="0" r="9525" b="0"/>
-                  <wp:docPr id="43" name="Picture 43" descr="Text&#10;&#10;Description automatically generated"/>
-                  <wp:cNvGraphicFramePr>
-                    <a:graphicFrameLocks xmlns:a="http://schemas.openxmlformats.org/drawingml/2006/main" noChangeAspect="1"/>
-                  </wp:cNvGraphicFramePr>
-                  <a:graphic xmlns:a="http://schemas.openxmlformats.org/drawingml/2006/main">
-                    <a:graphicData uri="http://schemas.openxmlformats.org/drawingml/2006/picture">
-                      <pic:pic xmlns:pic="http://schemas.openxmlformats.org/drawingml/2006/picture">
-                        <pic:nvPicPr>
-                          <pic:cNvPr id="0" name="Picture 24" descr="Text&#10;&#10;Description automatically generated"/>
-                          <pic:cNvPicPr>
-                            <a:picLocks noChangeAspect="1" noChangeArrowheads="1"/>
-                          </pic:cNvPicPr>
-                        </pic:nvPicPr>
-                        <pic:blipFill>
-                          <a:blip r:embed="rId37" cstate="print">
-                            <a:extLst>
-                              <a:ext uri="{28A0092B-C50C-407E-A947-70E740481C1C}">
-                                <a14:useLocalDpi xmlns:a14="http://schemas.microsoft.com/office/drawing/2010/main" val="0"/>
-                              </a:ext>
-                            </a:extLst>
-                          </a:blip>
-                          <a:srcRect/>
-                          <a:stretch>
-                            <a:fillRect/>
-                          </a:stretch>
-                        </pic:blipFill>
-                        <pic:spPr bwMode="auto">
-                          <a:xfrm>
-                            <a:off x="0" y="0"/>
-                            <a:ext cx="2809875" cy="2495550"/>
-                          </a:xfrm>
-                          <a:prstGeom prst="rect">
-                            <a:avLst/>
-                          </a:prstGeom>
-                          <a:noFill/>
-                          <a:ln>
-                            <a:noFill/>
-                          </a:ln>
-                        </pic:spPr>
-                      </pic:pic>
-                    </a:graphicData>
-                  </a:graphic>
-                </wp:inline>
-              </w:drawing>
-            </w:r>
-          </w:p>
-        </w:tc>
-        <w:tc>
-          <w:tcPr>
-            <w:tcW w:w="2020" w:type="dxa"/>
-            <w:vAlign w:val="center"/>
-            <w:hideMark/>
-          </w:tcPr>
-          <w:p>
-            <w:pPr>
-              <w:jc w:val="center"/>
-              <w:cnfStyle w:val="000000100000" w:firstRow="0" w:lastRow="0" w:firstColumn="0" w:lastColumn="0" w:oddVBand="0" w:evenVBand="0" w:oddHBand="1" w:evenHBand="0" w:firstRowFirstColumn="0" w:firstRowLastColumn="0" w:lastRowFirstColumn="0" w:lastRowLastColumn="0"/>
-            </w:pPr>
-            <w:r>
-              <w:t>The Dstar Lite Update Vertex function which updates the key costs of nodes and potentially pushes them into the queue for further investigation.</w:t>
-            </w:r>
-          </w:p>
-        </w:tc>
-      </w:tr>
-      <w:tr>
-        <w:tc>
-          <w:tcPr>
-            <w:cnfStyle w:val="001000000000" w:firstRow="0" w:lastRow="0" w:firstColumn="1" w:lastColumn="0" w:oddVBand="0" w:evenVBand="0" w:oddHBand="0" w:evenHBand="0" w:firstRowFirstColumn="0" w:firstRowLastColumn="0" w:lastRowFirstColumn="0" w:lastRowLastColumn="0"/>
-            <w:tcW w:w="6996" w:type="dxa"/>
-            <w:vAlign w:val="center"/>
-            <w:hideMark/>
-          </w:tcPr>
-          <w:p>
-            <w:pPr>
-              <w:jc w:val="center"/>
-            </w:pPr>
-            <w:r>
-              <w:rPr>
-                <w:noProof/>
-              </w:rPr>
-              <w:lastRenderedPageBreak/>
-              <w:drawing>
-                <wp:inline distT="0" distB="0" distL="0" distR="0" wp14:anchorId="532ED7F2" wp14:editId="471F5048">
-                  <wp:extent cx="2943225" cy="3305175"/>
-                  <wp:effectExtent l="0" t="0" r="9525" b="9525"/>
-                  <wp:docPr id="45" name="Picture 45" descr="Text&#10;&#10;Description automatically generated"/>
-                  <wp:cNvGraphicFramePr>
-                    <a:graphicFrameLocks xmlns:a="http://schemas.openxmlformats.org/drawingml/2006/main" noChangeAspect="1"/>
-                  </wp:cNvGraphicFramePr>
-                  <a:graphic xmlns:a="http://schemas.openxmlformats.org/drawingml/2006/main">
-                    <a:graphicData uri="http://schemas.openxmlformats.org/drawingml/2006/picture">
-                      <pic:pic xmlns:pic="http://schemas.openxmlformats.org/drawingml/2006/picture">
-                        <pic:nvPicPr>
-                          <pic:cNvPr id="0" name="Picture 22" descr="Text&#10;&#10;Description automatically generated"/>
-                          <pic:cNvPicPr>
-                            <a:picLocks noChangeAspect="1" noChangeArrowheads="1"/>
-                          </pic:cNvPicPr>
-                        </pic:nvPicPr>
-                        <pic:blipFill>
-                          <a:blip r:embed="rId38">
-                            <a:extLst>
-                              <a:ext uri="{28A0092B-C50C-407E-A947-70E740481C1C}">
-                                <a14:useLocalDpi xmlns:a14="http://schemas.microsoft.com/office/drawing/2010/main" val="0"/>
-                              </a:ext>
-                            </a:extLst>
-                          </a:blip>
-                          <a:srcRect/>
-                          <a:stretch>
-                            <a:fillRect/>
-                          </a:stretch>
-                        </pic:blipFill>
-                        <pic:spPr bwMode="auto">
-                          <a:xfrm>
-                            <a:off x="0" y="0"/>
-                            <a:ext cx="2943225" cy="3305175"/>
-                          </a:xfrm>
-                          <a:prstGeom prst="rect">
-                            <a:avLst/>
-                          </a:prstGeom>
-                          <a:noFill/>
-                          <a:ln>
-                            <a:noFill/>
-                          </a:ln>
-                        </pic:spPr>
-                      </pic:pic>
-                    </a:graphicData>
-                  </a:graphic>
-                </wp:inline>
-              </w:drawing>
-            </w:r>
-          </w:p>
-        </w:tc>
-        <w:tc>
-          <w:tcPr>
-            <w:tcW w:w="2020" w:type="dxa"/>
-            <w:vAlign w:val="center"/>
-          </w:tcPr>
-          <w:p>
-            <w:pPr>
-              <w:jc w:val="center"/>
-              <w:cnfStyle w:val="000000000000" w:firstRow="0" w:lastRow="0" w:firstColumn="0" w:lastColumn="0" w:oddVBand="0" w:evenVBand="0" w:oddHBand="0" w:evenHBand="0" w:firstRowFirstColumn="0" w:firstRowLastColumn="0" w:lastRowFirstColumn="0" w:lastRowLastColumn="0"/>
-            </w:pPr>
-          </w:p>
-        </w:tc>
-      </w:tr>
-      <w:tr>
-        <w:trPr>
-          <w:cnfStyle w:val="000000100000" w:firstRow="0" w:lastRow="0" w:firstColumn="0" w:lastColumn="0" w:oddVBand="0" w:evenVBand="0" w:oddHBand="1" w:evenHBand="0" w:firstRowFirstColumn="0" w:firstRowLastColumn="0" w:lastRowFirstColumn="0" w:lastRowLastColumn="0"/>
-        </w:trPr>
-        <w:tc>
-          <w:tcPr>
-            <w:cnfStyle w:val="001000000000" w:firstRow="0" w:lastRow="0" w:firstColumn="1" w:lastColumn="0" w:oddVBand="0" w:evenVBand="0" w:oddHBand="0" w:evenHBand="0" w:firstRowFirstColumn="0" w:firstRowLastColumn="0" w:lastRowFirstColumn="0" w:lastRowLastColumn="0"/>
-            <w:tcW w:w="6996" w:type="dxa"/>
-            <w:vAlign w:val="center"/>
-            <w:hideMark/>
-          </w:tcPr>
-          <w:p>
-            <w:pPr>
-              <w:jc w:val="center"/>
-            </w:pPr>
-            <w:r>
-              <w:rPr>
-                <w:noProof/>
-              </w:rPr>
-              <w:drawing>
-                <wp:inline distT="0" distB="0" distL="0" distR="0" wp14:anchorId="2A15F284" wp14:editId="6EA17B33">
-                  <wp:extent cx="1971675" cy="4286250"/>
-                  <wp:effectExtent l="0" t="0" r="9525" b="0"/>
-                  <wp:docPr id="42" name="Picture 42" descr="A screenshot of a computer screen&#10;&#10;Description automatically generated with medium confidence"/>
-                  <wp:cNvGraphicFramePr>
-                    <a:graphicFrameLocks xmlns:a="http://schemas.openxmlformats.org/drawingml/2006/main" noChangeAspect="1"/>
-                  </wp:cNvGraphicFramePr>
-                  <a:graphic xmlns:a="http://schemas.openxmlformats.org/drawingml/2006/main">
-                    <a:graphicData uri="http://schemas.openxmlformats.org/drawingml/2006/picture">
-                      <pic:pic xmlns:pic="http://schemas.openxmlformats.org/drawingml/2006/picture">
-                        <pic:nvPicPr>
-                          <pic:cNvPr id="0" name="Picture 7" descr="A screenshot of a computer screen&#10;&#10;Description automatically generated with medium confidence"/>
-                          <pic:cNvPicPr>
-                            <a:picLocks noChangeAspect="1" noChangeArrowheads="1"/>
-                          </pic:cNvPicPr>
-                        </pic:nvPicPr>
-                        <pic:blipFill>
-                          <a:blip r:embed="rId39" cstate="print">
-                            <a:extLst>
-                              <a:ext uri="{28A0092B-C50C-407E-A947-70E740481C1C}">
-                                <a14:useLocalDpi xmlns:a14="http://schemas.microsoft.com/office/drawing/2010/main" val="0"/>
-                              </a:ext>
-                            </a:extLst>
-                          </a:blip>
-                          <a:srcRect/>
-                          <a:stretch>
-                            <a:fillRect/>
-                          </a:stretch>
-                        </pic:blipFill>
-                        <pic:spPr bwMode="auto">
-                          <a:xfrm>
-                            <a:off x="0" y="0"/>
-                            <a:ext cx="1971675" cy="4286250"/>
-                          </a:xfrm>
-                          <a:prstGeom prst="rect">
-                            <a:avLst/>
-                          </a:prstGeom>
-                          <a:noFill/>
-                          <a:ln>
-                            <a:noFill/>
-                          </a:ln>
-                        </pic:spPr>
-                      </pic:pic>
-                    </a:graphicData>
-                  </a:graphic>
-                </wp:inline>
-              </w:drawing>
-            </w:r>
-          </w:p>
-        </w:tc>
-        <w:tc>
-          <w:tcPr>
-            <w:tcW w:w="2020" w:type="dxa"/>
-            <w:vAlign w:val="center"/>
-          </w:tcPr>
-          <w:p>
-            <w:pPr>
-              <w:jc w:val="center"/>
-              <w:cnfStyle w:val="000000100000" w:firstRow="0" w:lastRow="0" w:firstColumn="0" w:lastColumn="0" w:oddVBand="0" w:evenVBand="0" w:oddHBand="1" w:evenHBand="0" w:firstRowFirstColumn="0" w:firstRowLastColumn="0" w:lastRowFirstColumn="0" w:lastRowLastColumn="0"/>
-            </w:pPr>
-            <w:r>
-              <w:t>My Astar function compute shortest path function</w:t>
-            </w:r>
-          </w:p>
-          <w:p>
-            <w:pPr>
-              <w:keepNext/>
-              <w:jc w:val="center"/>
-              <w:cnfStyle w:val="000000100000" w:firstRow="0" w:lastRow="0" w:firstColumn="0" w:lastColumn="0" w:oddVBand="0" w:evenVBand="0" w:oddHBand="1" w:evenHBand="0" w:firstRowFirstColumn="0" w:firstRowLastColumn="0" w:lastRowFirstColumn="0" w:lastRowLastColumn="0"/>
-            </w:pPr>
-          </w:p>
-        </w:tc>
-      </w:tr>
-    </w:tbl>
-    <w:p>
-      <w:pPr>
-        <w:pStyle w:val="Caption"/>
-        <w:jc w:val="center"/>
-      </w:pPr>
-      <w:bookmarkStart w:id="13" w:name="_Toc133255822"/>
-      <w:r>
-        <w:t xml:space="preserve">Table </w:t>
-      </w:r>
-      <w:r>
-        <w:fldChar w:fldCharType="begin"/>
-      </w:r>
-      <w:r>
-        <w:instrText xml:space="preserve"> STYLEREF 1 \s </w:instrText>
-      </w:r>
-      <w:r>
-        <w:fldChar w:fldCharType="separate"/>
-      </w:r>
-      <w:r>
-        <w:rPr>
-          <w:noProof/>
-        </w:rPr>
-        <w:t>3</w:t>
-      </w:r>
-      <w:r>
-        <w:fldChar w:fldCharType="end"/>
-      </w:r>
-      <w:r>
-        <w:noBreakHyphen/>
-      </w:r>
-      <w:r>
-        <w:fldChar w:fldCharType="begin"/>
-      </w:r>
-      <w:r>
-        <w:instrText xml:space="preserve"> SEQ Table \* ARABIC \s 1 </w:instrText>
-      </w:r>
-      <w:r>
-        <w:fldChar w:fldCharType="separate"/>
-      </w:r>
-      <w:r>
-        <w:rPr>
-          <w:noProof/>
-        </w:rPr>
-        <w:t>3</w:t>
-      </w:r>
-      <w:r>
-        <w:fldChar w:fldCharType="end"/>
-      </w:r>
-      <w:r>
-        <w:t xml:space="preserve"> </w:t>
-      </w:r>
-      <w:r>
-        <w:t>Description</w:t>
-      </w:r>
-      <w:r>
-        <w:t xml:space="preserve"> Of Code</w:t>
-      </w:r>
-      <w:bookmarkEnd w:id="13"/>
-    </w:p>
-    <w:p>
-      <w:pPr>
-        <w:pStyle w:val="Heading2"/>
-      </w:pPr>
-      <w:bookmarkStart w:id="14" w:name="_Toc133255816"/>
+      <w:bookmarkStart w:id="12" w:name="_Toc133255816"/>
       <w:r>
         <w:lastRenderedPageBreak/>
         <w:t xml:space="preserve">Visualisation of </w:t>
@@ -5434,7 +3831,7 @@
       <w:r>
         <w:t>aths using the different algorithms available</w:t>
       </w:r>
-      <w:bookmarkEnd w:id="14"/>
+      <w:bookmarkEnd w:id="12"/>
     </w:p>
     <w:p/>
     <w:tbl>
@@ -5525,7 +3922,7 @@
                           </pic:cNvPicPr>
                         </pic:nvPicPr>
                         <pic:blipFill>
-                          <a:blip r:embed="rId40" cstate="print">
+                          <a:blip r:embed="rId25" cstate="print">
                             <a:extLst>
                               <a:ext uri="{28A0092B-C50C-407E-A947-70E740481C1C}">
                                 <a14:useLocalDpi xmlns:a14="http://schemas.microsoft.com/office/drawing/2010/main" val="0"/>
@@ -5612,7 +4009,7 @@
                           </pic:cNvPicPr>
                         </pic:nvPicPr>
                         <pic:blipFill>
-                          <a:blip r:embed="rId41">
+                          <a:blip r:embed="rId26">
                             <a:extLst>
                               <a:ext uri="{28A0092B-C50C-407E-A947-70E740481C1C}">
                                 <a14:useLocalDpi xmlns:a14="http://schemas.microsoft.com/office/drawing/2010/main" val="0"/>
@@ -5739,7 +4136,7 @@
                           </pic:cNvPicPr>
                         </pic:nvPicPr>
                         <pic:blipFill>
-                          <a:blip r:embed="rId42" cstate="print">
+                          <a:blip r:embed="rId27" cstate="print">
                             <a:extLst>
                               <a:ext uri="{28A0092B-C50C-407E-A947-70E740481C1C}">
                                 <a14:useLocalDpi xmlns:a14="http://schemas.microsoft.com/office/drawing/2010/main" val="0"/>
@@ -5852,7 +4249,7 @@
                           </pic:cNvPicPr>
                         </pic:nvPicPr>
                         <pic:blipFill>
-                          <a:blip r:embed="rId43" cstate="print">
+                          <a:blip r:embed="rId28" cstate="print">
                             <a:extLst>
                               <a:ext uri="{28A0092B-C50C-407E-A947-70E740481C1C}">
                                 <a14:useLocalDpi xmlns:a14="http://schemas.microsoft.com/office/drawing/2010/main" val="0"/>
@@ -5938,7 +4335,7 @@
                           </pic:cNvPicPr>
                         </pic:nvPicPr>
                         <pic:blipFill>
-                          <a:blip r:embed="rId44">
+                          <a:blip r:embed="rId29">
                             <a:extLst>
                               <a:ext uri="{28A0092B-C50C-407E-A947-70E740481C1C}">
                                 <a14:useLocalDpi xmlns:a14="http://schemas.microsoft.com/office/drawing/2010/main" val="0"/>
@@ -6057,7 +4454,7 @@
                           </pic:cNvPicPr>
                         </pic:nvPicPr>
                         <pic:blipFill>
-                          <a:blip r:embed="rId45" cstate="print">
+                          <a:blip r:embed="rId30" cstate="print">
                             <a:extLst>
                               <a:ext uri="{28A0092B-C50C-407E-A947-70E740481C1C}">
                                 <a14:useLocalDpi xmlns:a14="http://schemas.microsoft.com/office/drawing/2010/main" val="0"/>
@@ -6150,7 +4547,7 @@
                           </pic:cNvPicPr>
                         </pic:nvPicPr>
                         <pic:blipFill>
-                          <a:blip r:embed="rId46" cstate="print">
+                          <a:blip r:embed="rId31" cstate="print">
                             <a:extLst>
                               <a:ext uri="{28A0092B-C50C-407E-A947-70E740481C1C}">
                                 <a14:useLocalDpi xmlns:a14="http://schemas.microsoft.com/office/drawing/2010/main" val="0"/>
@@ -6212,7 +4609,7 @@
           <w:szCs w:val="22"/>
         </w:rPr>
       </w:pPr>
-      <w:bookmarkStart w:id="15" w:name="_Toc133255823"/>
+      <w:bookmarkStart w:id="13" w:name="_Toc133328425"/>
       <w:r>
         <w:rPr>
           <w:i w:val="0"/>
@@ -6306,13 +4703,13 @@
         </w:rPr>
         <w:t xml:space="preserve"> Description Of Generated Paths</w:t>
       </w:r>
-      <w:bookmarkEnd w:id="15"/>
+      <w:bookmarkEnd w:id="13"/>
     </w:p>
     <w:p>
       <w:pPr>
         <w:pStyle w:val="Heading2"/>
       </w:pPr>
-      <w:bookmarkStart w:id="16" w:name="_Toc133255817"/>
+      <w:bookmarkStart w:id="14" w:name="_Toc133255817"/>
       <w:r>
         <w:t xml:space="preserve">Data </w:t>
       </w:r>
@@ -6328,7 +4725,7 @@
       <w:r>
         <w:t>isualisation</w:t>
       </w:r>
-      <w:bookmarkEnd w:id="16"/>
+      <w:bookmarkEnd w:id="14"/>
     </w:p>
     <w:p/>
     <w:tbl>
@@ -6435,7 +4832,7 @@
                           </pic:cNvPicPr>
                         </pic:nvPicPr>
                         <pic:blipFill>
-                          <a:blip r:embed="rId47">
+                          <a:blip r:embed="rId32">
                             <a:extLst>
                               <a:ext uri="{28A0092B-C50C-407E-A947-70E740481C1C}">
                                 <a14:useLocalDpi xmlns:a14="http://schemas.microsoft.com/office/drawing/2010/main" val="0"/>
@@ -6537,7 +4934,7 @@
                           </pic:cNvPicPr>
                         </pic:nvPicPr>
                         <pic:blipFill>
-                          <a:blip r:embed="rId48">
+                          <a:blip r:embed="rId33">
                             <a:extLst>
                               <a:ext uri="{28A0092B-C50C-407E-A947-70E740481C1C}">
                                 <a14:useLocalDpi xmlns:a14="http://schemas.microsoft.com/office/drawing/2010/main" val="0"/>
@@ -6658,7 +5055,7 @@
                           </pic:cNvPicPr>
                         </pic:nvPicPr>
                         <pic:blipFill>
-                          <a:blip r:embed="rId49">
+                          <a:blip r:embed="rId34">
                             <a:extLst>
                               <a:ext uri="{28A0092B-C50C-407E-A947-70E740481C1C}">
                                 <a14:useLocalDpi xmlns:a14="http://schemas.microsoft.com/office/drawing/2010/main" val="0"/>
@@ -6763,7 +5160,7 @@
                           </pic:cNvPicPr>
                         </pic:nvPicPr>
                         <pic:blipFill>
-                          <a:blip r:embed="rId50">
+                          <a:blip r:embed="rId35">
                             <a:extLst>
                               <a:ext uri="{28A0092B-C50C-407E-A947-70E740481C1C}">
                                 <a14:useLocalDpi xmlns:a14="http://schemas.microsoft.com/office/drawing/2010/main" val="0"/>
@@ -6867,7 +5264,7 @@
                           </pic:cNvPicPr>
                         </pic:nvPicPr>
                         <pic:blipFill>
-                          <a:blip r:embed="rId51">
+                          <a:blip r:embed="rId36">
                             <a:extLst>
                               <a:ext uri="{28A0092B-C50C-407E-A947-70E740481C1C}">
                                 <a14:useLocalDpi xmlns:a14="http://schemas.microsoft.com/office/drawing/2010/main" val="0"/>
@@ -6969,7 +5366,7 @@
                           </pic:cNvPicPr>
                         </pic:nvPicPr>
                         <pic:blipFill>
-                          <a:blip r:embed="rId52">
+                          <a:blip r:embed="rId37">
                             <a:extLst>
                               <a:ext uri="{28A0092B-C50C-407E-A947-70E740481C1C}">
                                 <a14:useLocalDpi xmlns:a14="http://schemas.microsoft.com/office/drawing/2010/main" val="0"/>
@@ -7073,7 +5470,7 @@
                           </pic:cNvPicPr>
                         </pic:nvPicPr>
                         <pic:blipFill>
-                          <a:blip r:embed="rId53">
+                          <a:blip r:embed="rId38">
                             <a:extLst>
                               <a:ext uri="{28A0092B-C50C-407E-A947-70E740481C1C}">
                                 <a14:useLocalDpi xmlns:a14="http://schemas.microsoft.com/office/drawing/2010/main" val="0"/>
@@ -7174,7 +5571,7 @@
                           </pic:cNvPicPr>
                         </pic:nvPicPr>
                         <pic:blipFill>
-                          <a:blip r:embed="rId54">
+                          <a:blip r:embed="rId39">
                             <a:extLst>
                               <a:ext uri="{28A0092B-C50C-407E-A947-70E740481C1C}">
                                 <a14:useLocalDpi xmlns:a14="http://schemas.microsoft.com/office/drawing/2010/main" val="0"/>
@@ -7279,7 +5676,7 @@
                           </pic:cNvPicPr>
                         </pic:nvPicPr>
                         <pic:blipFill>
-                          <a:blip r:embed="rId55">
+                          <a:blip r:embed="rId40">
                             <a:extLst>
                               <a:ext uri="{28A0092B-C50C-407E-A947-70E740481C1C}">
                                 <a14:useLocalDpi xmlns:a14="http://schemas.microsoft.com/office/drawing/2010/main" val="0"/>
@@ -7360,13 +5757,15 @@
             </w:pPr>
             <w:r>
               <w:rPr>
+                <w:rFonts w:eastAsia="Times New Roman"/>
                 <w:noProof/>
+                <w:szCs w:val="24"/>
               </w:rPr>
               <w:drawing>
-                <wp:inline distT="0" distB="0" distL="0" distR="0" wp14:anchorId="2AD54C81" wp14:editId="53E4CC33">
-                  <wp:extent cx="990600" cy="561975"/>
-                  <wp:effectExtent l="0" t="0" r="0" b="9525"/>
-                  <wp:docPr id="25" name="Picture 25"/>
+                <wp:inline distT="0" distB="0" distL="0" distR="0" wp14:anchorId="59B970EB" wp14:editId="1D8853F5">
+                  <wp:extent cx="1670050" cy="4362450"/>
+                  <wp:effectExtent l="0" t="0" r="6350" b="0"/>
+                  <wp:docPr id="20" name="Picture 20"/>
                   <wp:cNvGraphicFramePr>
                     <a:graphicFrameLocks xmlns:a="http://schemas.openxmlformats.org/drawingml/2006/main" noChangeAspect="1"/>
                   </wp:cNvGraphicFramePr>
@@ -7374,36 +5773,23 @@
                     <a:graphicData uri="http://schemas.openxmlformats.org/drawingml/2006/picture">
                       <pic:pic xmlns:pic="http://schemas.openxmlformats.org/drawingml/2006/picture">
                         <pic:nvPicPr>
-                          <pic:cNvPr id="0" name="Picture 42"/>
-                          <pic:cNvPicPr>
-                            <a:picLocks noChangeAspect="1" noChangeArrowheads="1"/>
-                          </pic:cNvPicPr>
+                          <pic:cNvPr id="1" name=""/>
+                          <pic:cNvPicPr/>
                         </pic:nvPicPr>
                         <pic:blipFill>
-                          <a:blip r:embed="rId56">
-                            <a:extLst>
-                              <a:ext uri="{28A0092B-C50C-407E-A947-70E740481C1C}">
-                                <a14:useLocalDpi xmlns:a14="http://schemas.microsoft.com/office/drawing/2010/main" val="0"/>
-                              </a:ext>
-                            </a:extLst>
-                          </a:blip>
-                          <a:srcRect/>
+                          <a:blip r:embed="rId41"/>
                           <a:stretch>
                             <a:fillRect/>
                           </a:stretch>
                         </pic:blipFill>
-                        <pic:spPr bwMode="auto">
+                        <pic:spPr>
                           <a:xfrm>
                             <a:off x="0" y="0"/>
-                            <a:ext cx="990600" cy="561975"/>
+                            <a:ext cx="1694455" cy="4426200"/>
                           </a:xfrm>
                           <a:prstGeom prst="rect">
                             <a:avLst/>
                           </a:prstGeom>
-                          <a:noFill/>
-                          <a:ln>
-                            <a:noFill/>
-                          </a:ln>
                         </pic:spPr>
                       </pic:pic>
                     </a:graphicData>
@@ -7464,13 +5850,16 @@
             </w:pPr>
             <w:r>
               <w:rPr>
+                <w:rFonts w:eastAsia="Times New Roman"/>
                 <w:noProof/>
+                <w:szCs w:val="24"/>
               </w:rPr>
+              <w:lastRenderedPageBreak/>
               <w:drawing>
-                <wp:inline distT="0" distB="0" distL="0" distR="0" wp14:anchorId="337B35BD" wp14:editId="18C95EF7">
-                  <wp:extent cx="1133475" cy="428625"/>
-                  <wp:effectExtent l="0" t="0" r="9525" b="9525"/>
-                  <wp:docPr id="24" name="Picture 24"/>
+                <wp:inline distT="0" distB="0" distL="0" distR="0" wp14:anchorId="3F818F64" wp14:editId="6866B5FC">
+                  <wp:extent cx="1245561" cy="4717462"/>
+                  <wp:effectExtent l="0" t="0" r="0" b="6985"/>
+                  <wp:docPr id="22" name="Picture 22"/>
                   <wp:cNvGraphicFramePr>
                     <a:graphicFrameLocks xmlns:a="http://schemas.openxmlformats.org/drawingml/2006/main" noChangeAspect="1"/>
                   </wp:cNvGraphicFramePr>
@@ -7478,36 +5867,23 @@
                     <a:graphicData uri="http://schemas.openxmlformats.org/drawingml/2006/picture">
                       <pic:pic xmlns:pic="http://schemas.openxmlformats.org/drawingml/2006/picture">
                         <pic:nvPicPr>
-                          <pic:cNvPr id="0" name="Picture 43"/>
-                          <pic:cNvPicPr>
-                            <a:picLocks noChangeAspect="1" noChangeArrowheads="1"/>
-                          </pic:cNvPicPr>
+                          <pic:cNvPr id="1" name=""/>
+                          <pic:cNvPicPr/>
                         </pic:nvPicPr>
                         <pic:blipFill>
-                          <a:blip r:embed="rId57">
-                            <a:extLst>
-                              <a:ext uri="{28A0092B-C50C-407E-A947-70E740481C1C}">
-                                <a14:useLocalDpi xmlns:a14="http://schemas.microsoft.com/office/drawing/2010/main" val="0"/>
-                              </a:ext>
-                            </a:extLst>
-                          </a:blip>
-                          <a:srcRect/>
+                          <a:blip r:embed="rId42"/>
                           <a:stretch>
                             <a:fillRect/>
                           </a:stretch>
                         </pic:blipFill>
-                        <pic:spPr bwMode="auto">
+                        <pic:spPr>
                           <a:xfrm>
                             <a:off x="0" y="0"/>
-                            <a:ext cx="1133475" cy="428625"/>
+                            <a:ext cx="1330680" cy="5039844"/>
                           </a:xfrm>
                           <a:prstGeom prst="rect">
                             <a:avLst/>
                           </a:prstGeom>
-                          <a:noFill/>
-                          <a:ln>
-                            <a:noFill/>
-                          </a:ln>
                         </pic:spPr>
                       </pic:pic>
                     </a:graphicData>
@@ -7565,13 +5941,15 @@
             </w:pPr>
             <w:r>
               <w:rPr>
+                <w:rFonts w:eastAsia="Times New Roman"/>
                 <w:noProof/>
+                <w:szCs w:val="24"/>
               </w:rPr>
               <w:drawing>
-                <wp:inline distT="0" distB="0" distL="0" distR="0" wp14:anchorId="7ACE78B0" wp14:editId="5DF8F345">
-                  <wp:extent cx="1095375" cy="381000"/>
-                  <wp:effectExtent l="0" t="0" r="9525" b="0"/>
-                  <wp:docPr id="21" name="Picture 21"/>
+                <wp:inline distT="0" distB="0" distL="0" distR="0" wp14:anchorId="577BB761" wp14:editId="411322E6">
+                  <wp:extent cx="1317625" cy="3543300"/>
+                  <wp:effectExtent l="0" t="0" r="0" b="0"/>
+                  <wp:docPr id="23" name="Picture 23"/>
                   <wp:cNvGraphicFramePr>
                     <a:graphicFrameLocks xmlns:a="http://schemas.openxmlformats.org/drawingml/2006/main" noChangeAspect="1"/>
                   </wp:cNvGraphicFramePr>
@@ -7579,36 +5957,23 @@
                     <a:graphicData uri="http://schemas.openxmlformats.org/drawingml/2006/picture">
                       <pic:pic xmlns:pic="http://schemas.openxmlformats.org/drawingml/2006/picture">
                         <pic:nvPicPr>
-                          <pic:cNvPr id="0" name="Picture 1"/>
-                          <pic:cNvPicPr>
-                            <a:picLocks noChangeAspect="1" noChangeArrowheads="1"/>
-                          </pic:cNvPicPr>
+                          <pic:cNvPr id="1" name=""/>
+                          <pic:cNvPicPr/>
                         </pic:nvPicPr>
                         <pic:blipFill>
-                          <a:blip r:embed="rId58">
-                            <a:extLst>
-                              <a:ext uri="{28A0092B-C50C-407E-A947-70E740481C1C}">
-                                <a14:useLocalDpi xmlns:a14="http://schemas.microsoft.com/office/drawing/2010/main" val="0"/>
-                              </a:ext>
-                            </a:extLst>
-                          </a:blip>
-                          <a:srcRect/>
+                          <a:blip r:embed="rId43"/>
                           <a:stretch>
                             <a:fillRect/>
                           </a:stretch>
                         </pic:blipFill>
-                        <pic:spPr bwMode="auto">
+                        <pic:spPr>
                           <a:xfrm>
                             <a:off x="0" y="0"/>
-                            <a:ext cx="1095375" cy="381000"/>
+                            <a:ext cx="1377638" cy="3704685"/>
                           </a:xfrm>
                           <a:prstGeom prst="rect">
                             <a:avLst/>
                           </a:prstGeom>
-                          <a:noFill/>
-                          <a:ln>
-                            <a:noFill/>
-                          </a:ln>
                         </pic:spPr>
                       </pic:pic>
                     </a:graphicData>
@@ -7667,6 +6032,49 @@
                 <w:szCs w:val="32"/>
               </w:rPr>
             </w:pPr>
+            <w:r>
+              <w:rPr>
+                <w:rFonts w:eastAsia="Times New Roman"/>
+                <w:noProof/>
+                <w:szCs w:val="24"/>
+              </w:rPr>
+              <w:lastRenderedPageBreak/>
+              <w:drawing>
+                <wp:inline distT="0" distB="0" distL="0" distR="0" wp14:anchorId="309C50D0" wp14:editId="77D51626">
+                  <wp:extent cx="1228725" cy="4343400"/>
+                  <wp:effectExtent l="0" t="0" r="9525" b="0"/>
+                  <wp:docPr id="759635253" name="Picture 1"/>
+                  <wp:cNvGraphicFramePr>
+                    <a:graphicFrameLocks xmlns:a="http://schemas.openxmlformats.org/drawingml/2006/main" noChangeAspect="1"/>
+                  </wp:cNvGraphicFramePr>
+                  <a:graphic xmlns:a="http://schemas.openxmlformats.org/drawingml/2006/main">
+                    <a:graphicData uri="http://schemas.openxmlformats.org/drawingml/2006/picture">
+                      <pic:pic xmlns:pic="http://schemas.openxmlformats.org/drawingml/2006/picture">
+                        <pic:nvPicPr>
+                          <pic:cNvPr id="759635253" name=""/>
+                          <pic:cNvPicPr/>
+                        </pic:nvPicPr>
+                        <pic:blipFill>
+                          <a:blip r:embed="rId44"/>
+                          <a:stretch>
+                            <a:fillRect/>
+                          </a:stretch>
+                        </pic:blipFill>
+                        <pic:spPr>
+                          <a:xfrm>
+                            <a:off x="0" y="0"/>
+                            <a:ext cx="1228900" cy="4344019"/>
+                          </a:xfrm>
+                          <a:prstGeom prst="rect">
+                            <a:avLst/>
+                          </a:prstGeom>
+                        </pic:spPr>
+                      </pic:pic>
+                    </a:graphicData>
+                  </a:graphic>
+                </wp:inline>
+              </w:drawing>
+            </w:r>
           </w:p>
         </w:tc>
         <w:tc>
@@ -7715,6 +6123,48 @@
                 <w:szCs w:val="32"/>
               </w:rPr>
             </w:pPr>
+            <w:r>
+              <w:rPr>
+                <w:rFonts w:eastAsia="Times New Roman"/>
+                <w:noProof/>
+                <w:szCs w:val="24"/>
+              </w:rPr>
+              <w:drawing>
+                <wp:inline distT="0" distB="0" distL="0" distR="0" wp14:anchorId="35439262" wp14:editId="27D41A7B">
+                  <wp:extent cx="1161415" cy="3895725"/>
+                  <wp:effectExtent l="0" t="0" r="635" b="9525"/>
+                  <wp:docPr id="1056701776" name="Picture 1"/>
+                  <wp:cNvGraphicFramePr>
+                    <a:graphicFrameLocks xmlns:a="http://schemas.openxmlformats.org/drawingml/2006/main" noChangeAspect="1"/>
+                  </wp:cNvGraphicFramePr>
+                  <a:graphic xmlns:a="http://schemas.openxmlformats.org/drawingml/2006/main">
+                    <a:graphicData uri="http://schemas.openxmlformats.org/drawingml/2006/picture">
+                      <pic:pic xmlns:pic="http://schemas.openxmlformats.org/drawingml/2006/picture">
+                        <pic:nvPicPr>
+                          <pic:cNvPr id="1056701776" name=""/>
+                          <pic:cNvPicPr/>
+                        </pic:nvPicPr>
+                        <pic:blipFill>
+                          <a:blip r:embed="rId45"/>
+                          <a:stretch>
+                            <a:fillRect/>
+                          </a:stretch>
+                        </pic:blipFill>
+                        <pic:spPr>
+                          <a:xfrm>
+                            <a:off x="0" y="0"/>
+                            <a:ext cx="1180112" cy="3958441"/>
+                          </a:xfrm>
+                          <a:prstGeom prst="rect">
+                            <a:avLst/>
+                          </a:prstGeom>
+                        </pic:spPr>
+                      </pic:pic>
+                    </a:graphicData>
+                  </a:graphic>
+                </wp:inline>
+              </w:drawing>
+            </w:r>
           </w:p>
         </w:tc>
         <w:tc>
@@ -7760,6 +6210,49 @@
                 <w:szCs w:val="32"/>
               </w:rPr>
             </w:pPr>
+            <w:r>
+              <w:rPr>
+                <w:rFonts w:eastAsia="Times New Roman"/>
+                <w:noProof/>
+                <w:szCs w:val="24"/>
+              </w:rPr>
+              <w:lastRenderedPageBreak/>
+              <w:drawing>
+                <wp:inline distT="0" distB="0" distL="0" distR="0" wp14:anchorId="43858520" wp14:editId="27247785">
+                  <wp:extent cx="1380490" cy="4029075"/>
+                  <wp:effectExtent l="0" t="0" r="0" b="9525"/>
+                  <wp:docPr id="1999143292" name="Picture 1"/>
+                  <wp:cNvGraphicFramePr>
+                    <a:graphicFrameLocks xmlns:a="http://schemas.openxmlformats.org/drawingml/2006/main" noChangeAspect="1"/>
+                  </wp:cNvGraphicFramePr>
+                  <a:graphic xmlns:a="http://schemas.openxmlformats.org/drawingml/2006/main">
+                    <a:graphicData uri="http://schemas.openxmlformats.org/drawingml/2006/picture">
+                      <pic:pic xmlns:pic="http://schemas.openxmlformats.org/drawingml/2006/picture">
+                        <pic:nvPicPr>
+                          <pic:cNvPr id="1999143292" name=""/>
+                          <pic:cNvPicPr/>
+                        </pic:nvPicPr>
+                        <pic:blipFill>
+                          <a:blip r:embed="rId46"/>
+                          <a:stretch>
+                            <a:fillRect/>
+                          </a:stretch>
+                        </pic:blipFill>
+                        <pic:spPr>
+                          <a:xfrm>
+                            <a:off x="0" y="0"/>
+                            <a:ext cx="1397909" cy="4079915"/>
+                          </a:xfrm>
+                          <a:prstGeom prst="rect">
+                            <a:avLst/>
+                          </a:prstGeom>
+                        </pic:spPr>
+                      </pic:pic>
+                    </a:graphicData>
+                  </a:graphic>
+                </wp:inline>
+              </w:drawing>
+            </w:r>
           </w:p>
         </w:tc>
         <w:tc>
@@ -7799,7 +6292,7 @@
           <w:szCs w:val="32"/>
         </w:rPr>
       </w:pPr>
-      <w:bookmarkStart w:id="17" w:name="_Toc133255824"/>
+      <w:bookmarkStart w:id="15" w:name="_Toc133328426"/>
       <w:r>
         <w:rPr>
           <w:i w:val="0"/>
@@ -7893,7 +6386,7 @@
         </w:rPr>
         <w:t xml:space="preserve"> Description Of Data Visualisation</w:t>
       </w:r>
-      <w:bookmarkEnd w:id="17"/>
+      <w:bookmarkEnd w:id="15"/>
     </w:p>
     <w:p>
       <w:pPr>
@@ -7908,28 +6401,28 @@
       <w:pPr>
         <w:pStyle w:val="Heading1"/>
       </w:pPr>
-      <w:bookmarkStart w:id="18" w:name="_Toc133255818"/>
+      <w:bookmarkStart w:id="16" w:name="_Toc133255818"/>
       <w:r>
         <w:lastRenderedPageBreak/>
         <w:t>Design and describe how the application will be used</w:t>
       </w:r>
-      <w:bookmarkEnd w:id="18"/>
+      <w:bookmarkEnd w:id="16"/>
     </w:p>
     <w:p>
-      <w:r>
-        <w:t xml:space="preserve">The user will be met with a screen 1 of the 3 screens.  They are given the option to choose the size of the grid which they want to place the algorithm on and the algorithm itself which they want to use. They can choose from each of the algorithms and change them whenever they want by simply just selecting another </w:t>
-      </w:r>
-      <w:r>
-        <w:t>algorithm. The</w:t>
-      </w:r>
-      <w:r>
-        <w:t xml:space="preserve"> user can then select whether or not they want to race the algorithms. If they select the option to do so another screen will appear where their start and end </w:t>
-      </w:r>
-      <w:r>
-        <w:t>positions</w:t>
-      </w:r>
-      <w:r>
-        <w:t xml:space="preserve"> chosen will be mirrored. They will then see Dstar Lite only race against their chosen algorithm. They can then choose whether or not to turn on the debug option what this will do is allow the user to see the individual costs of cells such as their “RHS” (Right hand side) cost their “Gcost”(distance from the start position) and their key values ( a calculation necessary to Dstar Lite) on each individual cell and will see these values change as the algorithm progresses. They toggle this on and off as they wish. This debug visualisation is only available on the small sized grid as its to obscure to see as the grid size increases. However they can race the algorithms on each grid size.</w:t>
+      <w:pPr>
+        <w:spacing w:before="0" w:after="0" w:line="240" w:lineRule="auto"/>
+        <w:jc w:val="left"/>
+        <w:rPr>
+          <w:b/>
+          <w:bCs/>
+        </w:rPr>
+      </w:pPr>
+      <w:r>
+        <w:rPr>
+          <w:b/>
+          <w:bCs/>
+        </w:rPr>
+        <w:t>How Will the programme run?</w:t>
       </w:r>
     </w:p>
     <w:p>
@@ -7938,21 +6431,207 @@
         <w:jc w:val="left"/>
       </w:pPr>
       <w:r>
-        <w:br w:type="page"/>
+        <w:t>When the user first opens the programme they will see three separate screens, with all having different functionality.The first screen the user will see is the “Menu” this is where the user will be able to control type of algorithm they want to run, the size of the grid that they want to run the algorithm on, whether they want to run their algorithm of choice against “Dstar Lite” and finally whether they want to run Dstar Lite in debug mode.</w:t>
+      </w:r>
+      <w:r>
+        <w:t>The user can select six search algorithms from “dstar lite”,”astar”,”lifelong planning astar”,”depth first search”</w:t>
+      </w:r>
+      <w:r>
+        <w:t>, “dijkstra’s search” and the “jump point search” algorithms.</w:t>
       </w:r>
     </w:p>
     <w:p>
       <w:pPr>
+        <w:spacing w:before="0" w:after="0" w:line="240" w:lineRule="auto"/>
+        <w:jc w:val="left"/>
+      </w:pPr>
+    </w:p>
+    <w:p>
+      <w:pPr>
+        <w:spacing w:before="0" w:after="0" w:line="240" w:lineRule="auto"/>
+        <w:jc w:val="left"/>
+      </w:pPr>
+      <w:r>
+        <w:t>The second grid is the editable grid. What the user can do on this grid is choose the start and end points of their algorithm.</w:t>
+      </w:r>
+      <w:r>
+        <w:t>They can also place down as many walls as they want on the grid if they want a specific</w:t>
+      </w:r>
+      <w:r>
+        <w:t xml:space="preserve"> </w:t>
+      </w:r>
+      <w:r>
+        <w:t>path</w:t>
+      </w:r>
+      <w:r>
+        <w:t>.</w:t>
+      </w:r>
+    </w:p>
+    <w:p>
+      <w:pPr>
+        <w:spacing w:before="0" w:after="0" w:line="240" w:lineRule="auto"/>
+        <w:jc w:val="left"/>
+      </w:pPr>
+    </w:p>
+    <w:p>
+      <w:pPr>
+        <w:spacing w:before="0" w:after="0" w:line="240" w:lineRule="auto"/>
+        <w:jc w:val="left"/>
+      </w:pPr>
+      <w:r>
+        <w:t>The third and final screen intilly is black and once they user selects that they want to race the algorithms, on this screen a grid will appear to match the one on the second screen.</w:t>
+      </w:r>
+      <w:r>
+        <w:t>This will then match any input you place on the second screen such as walls and the end and start points.Then once the start and endpoints are selected on the second screen Dstar Lite only will run on this screen.</w:t>
+      </w:r>
+      <w:r>
+        <w:tab/>
+      </w:r>
+      <w:r>
+        <w:tab/>
+      </w:r>
+      <w:r>
+        <w:tab/>
+      </w:r>
+      <w:r>
+        <w:tab/>
+      </w:r>
+      <w:r>
+        <w:tab/>
+      </w:r>
+      <w:r>
+        <w:tab/>
+      </w:r>
+      <w:r>
+        <w:tab/>
+      </w:r>
+      <w:r>
+        <w:tab/>
+      </w:r>
+      <w:r>
+        <w:tab/>
+      </w:r>
+      <w:r>
+        <w:tab/>
+        <w:t>If the user selects to have debug mode on then this screen will run dstar lite in debug mode.This will have the three variables “rhs cost” ,”g cost” and their “key value” of each cell appear so the user can see how the algorithm effects each cell in real time.</w:t>
+      </w:r>
+    </w:p>
+    <w:p>
+      <w:pPr>
+        <w:spacing w:before="0" w:after="0" w:line="240" w:lineRule="auto"/>
+        <w:jc w:val="left"/>
+      </w:pPr>
+    </w:p>
+    <w:p>
+      <w:pPr>
+        <w:spacing w:before="0" w:after="0" w:line="240" w:lineRule="auto"/>
+        <w:jc w:val="left"/>
+        <w:rPr>
+          <w:b/>
+          <w:bCs/>
+        </w:rPr>
+      </w:pPr>
+      <w:r>
+        <w:rPr>
+          <w:b/>
+          <w:bCs/>
+        </w:rPr>
+        <w:t>What is the purpose of the application?</w:t>
+      </w:r>
+    </w:p>
+    <w:p>
+      <w:pPr>
+        <w:spacing w:before="0" w:after="0" w:line="240" w:lineRule="auto"/>
+        <w:jc w:val="left"/>
+      </w:pPr>
+      <w:r>
+        <w:t>The purpose of the application is for the user to see the differences in paths in real time. So that they can potentially decide which algorithm best suits their grid. They can see how each algorithm reacts to changes in the path on a dynamic grid of varying sizes and they can also see the speed of each algorithm on a static grid where nothing changes if they so choose.</w:t>
+      </w:r>
+    </w:p>
+    <w:p>
+      <w:pPr>
+        <w:spacing w:before="0" w:after="0" w:line="240" w:lineRule="auto"/>
+        <w:jc w:val="left"/>
+      </w:pPr>
+    </w:p>
+    <w:p>
+      <w:pPr>
+        <w:spacing w:before="0" w:after="0" w:line="240" w:lineRule="auto"/>
+        <w:jc w:val="left"/>
+      </w:pPr>
+      <w:r>
+        <w:t xml:space="preserve">The programme also stores the time it took for you algorithm to find the paths time into an excel file in seconds </w:t>
+      </w:r>
+      <w:r>
+        <w:t>so th user can then see the time for the algorithm to finish to better see the a difference between the algorithms</w:t>
+      </w:r>
+      <w:r>
+        <w:t xml:space="preserve">. They can see all of the data in the three separate excel files for each of the algorithms </w:t>
+      </w:r>
+      <w:r>
+        <w:t xml:space="preserve">for example the times for astar on the small grid they can see in </w:t>
+      </w:r>
+      <w:r>
+        <w:t>“</w:t>
+      </w:r>
+      <w:r>
+        <w:t>AstarTime.csv</w:t>
+      </w:r>
+      <w:r>
+        <w:t>”</w:t>
+      </w:r>
+    </w:p>
+    <w:p>
+      <w:pPr>
+        <w:spacing w:before="0" w:after="0" w:line="240" w:lineRule="auto"/>
+        <w:jc w:val="left"/>
+      </w:pPr>
+    </w:p>
+    <w:p>
+      <w:pPr>
+        <w:spacing w:before="0" w:after="0" w:line="240" w:lineRule="auto"/>
+        <w:jc w:val="left"/>
+      </w:pPr>
+      <w:r>
+        <w:t>That is the functionality and purpose of the application</w:t>
+      </w:r>
+      <w:r>
+        <w:t>.</w:t>
+      </w:r>
+    </w:p>
+    <w:p>
+      <w:pPr>
+        <w:spacing w:before="0" w:after="0" w:line="240" w:lineRule="auto"/>
+        <w:jc w:val="left"/>
+      </w:pPr>
+    </w:p>
+    <w:p>
+      <w:pPr>
+        <w:spacing w:before="0" w:after="0" w:line="240" w:lineRule="auto"/>
+        <w:jc w:val="left"/>
+      </w:pPr>
+    </w:p>
+    <w:p>
+      <w:pPr>
+        <w:spacing w:before="0" w:after="0" w:line="240" w:lineRule="auto"/>
+        <w:jc w:val="left"/>
+      </w:pPr>
+      <w:r>
+        <w:br w:type="page"/>
+      </w:r>
+    </w:p>
+    <w:p>
+      <w:pPr>
         <w:pStyle w:val="Heading1"/>
       </w:pPr>
-      <w:bookmarkStart w:id="19" w:name="_Toc54713657"/>
-      <w:bookmarkStart w:id="20" w:name="_Toc133255819"/>
+      <w:bookmarkStart w:id="17" w:name="_Toc54713657"/>
+      <w:bookmarkStart w:id="18" w:name="_Toc133255819"/>
       <w:r>
         <w:lastRenderedPageBreak/>
         <w:t>References</w:t>
       </w:r>
-      <w:bookmarkEnd w:id="19"/>
-      <w:bookmarkEnd w:id="20"/>
+      <w:bookmarkEnd w:id="17"/>
+      <w:bookmarkEnd w:id="18"/>
     </w:p>
     <w:p>
       <w:pPr>
@@ -13889,21 +12568,10 @@
 </file>
 
 <file path=customXml/item1.xml><?xml version="1.0" encoding="utf-8"?>
-<p:properties xmlns:p="http://schemas.microsoft.com/office/2006/metadata/properties" xmlns:xsi="http://www.w3.org/2001/XMLSchema-instance" xmlns:pc="http://schemas.microsoft.com/office/infopath/2007/PartnerControls">
-  <documentManagement/>
-</p:properties>
+<b:Sources xmlns:b="http://schemas.openxmlformats.org/officeDocument/2006/bibliography" xmlns="http://schemas.openxmlformats.org/officeDocument/2006/bibliography" SelectedStyle="\APASixthEditionOfficeOnline.xsl" StyleName="APA" Version="6"/>
 </file>
 
 <file path=customXml/item2.xml><?xml version="1.0" encoding="utf-8"?>
-<?mso-contentType ?>
-<FormTemplates xmlns="http://schemas.microsoft.com/sharepoint/v3/contenttype/forms">
-  <Display>DocumentLibraryForm</Display>
-  <Edit>DocumentLibraryForm</Edit>
-  <New>DocumentLibraryForm</New>
-</FormTemplates>
-</file>
-
-<file path=customXml/item3.xml><?xml version="1.0" encoding="utf-8"?>
 <ct:contentTypeSchema xmlns:ct="http://schemas.microsoft.com/office/2006/metadata/contentType" xmlns:ma="http://schemas.microsoft.com/office/2006/metadata/properties/metaAttributes" ct:_="" ma:_="" ma:contentTypeName="Document" ma:contentTypeID="0x010100B4B3963D136B89489C303B1F134CDEFE" ma:contentTypeVersion="2" ma:contentTypeDescription="Create a new document." ma:contentTypeScope="" ma:versionID="308c9ae795ee33ed826f6ffffe232275">
   <xsd:schema xmlns:xsd="http://www.w3.org/2001/XMLSchema" xmlns:xs="http://www.w3.org/2001/XMLSchema" xmlns:p="http://schemas.microsoft.com/office/2006/metadata/properties" xmlns:ns2="3d09ae41-e7b8-4678-82ce-f613907bc86b" targetNamespace="http://schemas.microsoft.com/office/2006/metadata/properties" ma:root="true" ma:fieldsID="ae9e1e531943a4b87ea1040b939bb65d" ns2:_="">
     <xsd:import namespace="3d09ae41-e7b8-4678-82ce-f613907bc86b"/>
@@ -14035,28 +12703,30 @@
 </ct:contentTypeSchema>
 </file>
 
+<file path=customXml/item3.xml><?xml version="1.0" encoding="utf-8"?>
+<p:properties xmlns:p="http://schemas.microsoft.com/office/2006/metadata/properties" xmlns:xsi="http://www.w3.org/2001/XMLSchema-instance" xmlns:pc="http://schemas.microsoft.com/office/infopath/2007/PartnerControls">
+  <documentManagement/>
+</p:properties>
+</file>
+
 <file path=customXml/item4.xml><?xml version="1.0" encoding="utf-8"?>
-<b:Sources xmlns:b="http://schemas.openxmlformats.org/officeDocument/2006/bibliography" xmlns="http://schemas.openxmlformats.org/officeDocument/2006/bibliography" SelectedStyle="\APASixthEditionOfficeOnline.xsl" StyleName="APA" Version="6"/>
+<?mso-contentType ?>
+<FormTemplates xmlns="http://schemas.microsoft.com/sharepoint/v3/contenttype/forms">
+  <Display>DocumentLibraryForm</Display>
+  <Edit>DocumentLibraryForm</Edit>
+  <New>DocumentLibraryForm</New>
+</FormTemplates>
 </file>
 
 <file path=customXml/itemProps1.xml><?xml version="1.0" encoding="utf-8"?>
-<ds:datastoreItem xmlns:ds="http://schemas.openxmlformats.org/officeDocument/2006/customXml" ds:itemID="{B81975BD-F3A5-4B76-88D3-92416F194EA7}">
+<ds:datastoreItem xmlns:ds="http://schemas.openxmlformats.org/officeDocument/2006/customXml" ds:itemID="{6524EC38-AC30-4011-9356-E64C23A0631D}">
   <ds:schemaRefs>
-    <ds:schemaRef ds:uri="http://schemas.microsoft.com/office/2006/metadata/properties"/>
-    <ds:schemaRef ds:uri="http://schemas.microsoft.com/office/infopath/2007/PartnerControls"/>
+    <ds:schemaRef ds:uri="http://schemas.openxmlformats.org/officeDocument/2006/bibliography"/>
   </ds:schemaRefs>
 </ds:datastoreItem>
 </file>
 
 <file path=customXml/itemProps2.xml><?xml version="1.0" encoding="utf-8"?>
-<ds:datastoreItem xmlns:ds="http://schemas.openxmlformats.org/officeDocument/2006/customXml" ds:itemID="{62938047-4573-473E-BF0E-290566D59595}">
-  <ds:schemaRefs>
-    <ds:schemaRef ds:uri="http://schemas.microsoft.com/sharepoint/v3/contenttype/forms"/>
-  </ds:schemaRefs>
-</ds:datastoreItem>
-</file>
-
-<file path=customXml/itemProps3.xml><?xml version="1.0" encoding="utf-8"?>
 <ds:datastoreItem xmlns:ds="http://schemas.openxmlformats.org/officeDocument/2006/customXml" ds:itemID="{2565A03E-28DF-494F-BAE7-C32272330B83}">
   <ds:schemaRefs>
     <ds:schemaRef ds:uri="http://schemas.microsoft.com/office/2006/metadata/contentType"/>
@@ -14074,10 +12744,19 @@
 </ds:datastoreItem>
 </file>
 
+<file path=customXml/itemProps3.xml><?xml version="1.0" encoding="utf-8"?>
+<ds:datastoreItem xmlns:ds="http://schemas.openxmlformats.org/officeDocument/2006/customXml" ds:itemID="{B81975BD-F3A5-4B76-88D3-92416F194EA7}">
+  <ds:schemaRefs>
+    <ds:schemaRef ds:uri="http://schemas.microsoft.com/office/2006/metadata/properties"/>
+    <ds:schemaRef ds:uri="http://schemas.microsoft.com/office/infopath/2007/PartnerControls"/>
+  </ds:schemaRefs>
+</ds:datastoreItem>
+</file>
+
 <file path=customXml/itemProps4.xml><?xml version="1.0" encoding="utf-8"?>
-<ds:datastoreItem xmlns:ds="http://schemas.openxmlformats.org/officeDocument/2006/customXml" ds:itemID="{6524EC38-AC30-4011-9356-E64C23A0631D}">
+<ds:datastoreItem xmlns:ds="http://schemas.openxmlformats.org/officeDocument/2006/customXml" ds:itemID="{62938047-4573-473E-BF0E-290566D59595}">
   <ds:schemaRefs>
-    <ds:schemaRef ds:uri="http://schemas.openxmlformats.org/officeDocument/2006/bibliography"/>
+    <ds:schemaRef ds:uri="http://schemas.microsoft.com/sharepoint/v3/contenttype/forms"/>
   </ds:schemaRefs>
 </ds:datastoreItem>
 </file>

</xml_diff>

<commit_message>
updated the descriptions in srs doc
</commit_message>
<xml_diff>
--- a/Documents/srsDoc.docx
+++ b/Documents/srsDoc.docx
@@ -2308,34 +2308,439 @@
       <w:bookmarkEnd w:id="2"/>
     </w:p>
     <w:p>
-      <w:r>
-        <w:t>Dstar Lite works as a dynamic A star where it can make changes to the path along the graph without having to rerun the process of calculating the path. Where Astar has to calculate the heuristic (cost of the node form the destination + the cost of the node from the beginning node) for each node upon running the algorithm to find the shortest path D star does not. It works by only investigating nodes which have been affected by a  non-traversable which has been placed on the path. This in turn makes rerunning the algorithm potentially cheaper than having to recalculate the entire path.</w:t>
-      </w:r>
-    </w:p>
-    <w:p>
       <w:pPr>
         <w:pStyle w:val="Heading2"/>
+        <w:numPr>
+          <w:ilvl w:val="0"/>
+          <w:numId w:val="0"/>
+        </w:numPr>
+        <w:rPr>
+          <w:rFonts w:eastAsia="Arial"/>
+          <w:b w:val="0"/>
+          <w:bCs w:val="0"/>
+          <w:iCs w:val="0"/>
+          <w:sz w:val="24"/>
+          <w:szCs w:val="22"/>
+        </w:rPr>
       </w:pPr>
       <w:bookmarkStart w:id="3" w:name="_Toc133255808"/>
       <w:r>
+        <w:rPr>
+          <w:rFonts w:eastAsia="Arial"/>
+          <w:b w:val="0"/>
+          <w:bCs w:val="0"/>
+          <w:iCs w:val="0"/>
+          <w:sz w:val="24"/>
+          <w:szCs w:val="22"/>
+        </w:rPr>
+        <w:t>Dstar Lite is a search algorithm that works by finding the shortest path between two nodes in a graph. It is similar to the A* algorithm in that it uses heuristics to guide the search, but it differs in the way it handles changes to the graph.</w:t>
+      </w:r>
+    </w:p>
+    <w:p>
+      <w:pPr>
+        <w:pStyle w:val="Heading2"/>
+        <w:numPr>
+          <w:ilvl w:val="0"/>
+          <w:numId w:val="0"/>
+        </w:numPr>
+        <w:rPr>
+          <w:rFonts w:eastAsia="Arial"/>
+          <w:b w:val="0"/>
+          <w:bCs w:val="0"/>
+          <w:iCs w:val="0"/>
+          <w:sz w:val="24"/>
+          <w:szCs w:val="22"/>
+        </w:rPr>
+      </w:pPr>
+      <w:r>
+        <w:rPr>
+          <w:rFonts w:eastAsia="Arial"/>
+          <w:b w:val="0"/>
+          <w:bCs w:val="0"/>
+          <w:iCs w:val="0"/>
+          <w:sz w:val="24"/>
+          <w:szCs w:val="22"/>
+        </w:rPr>
+        <w:t>When the algorithm starts, it calculates the heuristic cost for each node in the graph based on its distance from the starting node and its estimated distance to the goal node. However, instead of storing the heuristic cost for each node, it stores the cost-to-come, which is the actual cost of reaching a node from the starting node.</w:t>
+      </w:r>
+    </w:p>
+    <w:p>
+      <w:pPr>
+        <w:pStyle w:val="Heading2"/>
+        <w:numPr>
+          <w:ilvl w:val="0"/>
+          <w:numId w:val="0"/>
+        </w:numPr>
+        <w:rPr>
+          <w:rFonts w:eastAsia="Arial"/>
+          <w:b w:val="0"/>
+          <w:bCs w:val="0"/>
+          <w:iCs w:val="0"/>
+          <w:sz w:val="24"/>
+          <w:szCs w:val="22"/>
+        </w:rPr>
+      </w:pPr>
+      <w:r>
+        <w:rPr>
+          <w:rFonts w:eastAsia="Arial"/>
+          <w:b w:val="0"/>
+          <w:bCs w:val="0"/>
+          <w:iCs w:val="0"/>
+          <w:sz w:val="24"/>
+          <w:szCs w:val="22"/>
+        </w:rPr>
+        <w:t>As the algorithm searches the graph, it keeps track of the nodes that have been visited and their costs. If a non-traversable obstacle is placed on the path, the algorithm marks the affected nodes as "</w:t>
+      </w:r>
+      <w:bookmarkStart w:id="4" w:name="_Hlk133342309"/>
+      <w:r>
+        <w:rPr>
+          <w:rFonts w:eastAsia="Arial"/>
+          <w:b w:val="0"/>
+          <w:bCs w:val="0"/>
+          <w:iCs w:val="0"/>
+          <w:sz w:val="24"/>
+          <w:szCs w:val="22"/>
+        </w:rPr>
+        <w:t>inconsistant</w:t>
+      </w:r>
+      <w:bookmarkEnd w:id="4"/>
+      <w:r>
+        <w:rPr>
+          <w:rFonts w:eastAsia="Arial"/>
+          <w:b w:val="0"/>
+          <w:bCs w:val="0"/>
+          <w:iCs w:val="0"/>
+          <w:sz w:val="24"/>
+          <w:szCs w:val="22"/>
+        </w:rPr>
+        <w:t>"</w:t>
+      </w:r>
+      <w:r>
+        <w:rPr>
+          <w:rFonts w:eastAsia="Arial"/>
+          <w:b w:val="0"/>
+          <w:bCs w:val="0"/>
+          <w:iCs w:val="0"/>
+          <w:sz w:val="24"/>
+          <w:szCs w:val="22"/>
+        </w:rPr>
+        <w:t xml:space="preserve"> i.e its rhs and gcost values are not equal</w:t>
+      </w:r>
+      <w:r>
+        <w:rPr>
+          <w:rFonts w:eastAsia="Arial"/>
+          <w:b w:val="0"/>
+          <w:bCs w:val="0"/>
+          <w:iCs w:val="0"/>
+          <w:sz w:val="24"/>
+          <w:szCs w:val="22"/>
+        </w:rPr>
+        <w:t xml:space="preserve"> and updates their costs to reflect the change. It then starts the search again, but this time only looks at the dirty nodes and their neighbors, instead of recalculating the entire path.</w:t>
+      </w:r>
+    </w:p>
+    <w:p>
+      <w:pPr>
+        <w:pStyle w:val="Heading2"/>
+        <w:numPr>
+          <w:ilvl w:val="0"/>
+          <w:numId w:val="0"/>
+        </w:numPr>
+        <w:rPr>
+          <w:rFonts w:eastAsia="Arial"/>
+          <w:b w:val="0"/>
+          <w:bCs w:val="0"/>
+          <w:iCs w:val="0"/>
+          <w:sz w:val="24"/>
+          <w:szCs w:val="22"/>
+        </w:rPr>
+      </w:pPr>
+      <w:r>
+        <w:rPr>
+          <w:rFonts w:eastAsia="Arial"/>
+          <w:b w:val="0"/>
+          <w:bCs w:val="0"/>
+          <w:iCs w:val="0"/>
+          <w:sz w:val="24"/>
+          <w:szCs w:val="22"/>
+        </w:rPr>
+        <w:t>Dstar Lite uses a technique called "lazy update" to avoid the expensive re-calculation of the path. When a dirty node is visited, the algorithm checks if its cost has changed. If it has, the algorithm updates the node's cost and adds it to the list of dirty nodes. This process continues until the goal node is reached, or until there are no more dirty nodes to explore.</w:t>
+      </w:r>
+    </w:p>
+    <w:p>
+      <w:pPr>
+        <w:pStyle w:val="Heading2"/>
+        <w:numPr>
+          <w:ilvl w:val="0"/>
+          <w:numId w:val="0"/>
+        </w:numPr>
+      </w:pPr>
+      <w:r>
+        <w:rPr>
+          <w:rFonts w:eastAsia="Arial"/>
+          <w:b w:val="0"/>
+          <w:bCs w:val="0"/>
+          <w:iCs w:val="0"/>
+          <w:sz w:val="24"/>
+          <w:szCs w:val="22"/>
+        </w:rPr>
+        <w:t>Overall, Dstar Lite is a more efficient algorithm than A* when dealing with dynamically changing environments or maps. It reduces the amount of computation needed by only updating the parts of the graph that have changed, rather than recalculating the entire path.</w:t>
+      </w:r>
+    </w:p>
+    <w:p>
+      <w:pPr>
+        <w:pStyle w:val="Heading2"/>
+      </w:pPr>
+      <w:r>
         <w:t>Description of A star</w:t>
       </w:r>
       <w:bookmarkEnd w:id="3"/>
     </w:p>
     <w:p>
-      <w:r>
-        <w:t>Astar is a heuristic algorithm being that it knows the end and start point. It then tries to find the shortest path to the end point, however it will rerun itself if an obstacle gets in the way. Astar can find the shortest path through a priority queue which will compare the values of each node using both their Hcost( distance from the node) and Gcost( distance from the start node). This is how it knows to look at certain nodes first.</w:t>
-      </w:r>
-    </w:p>
-    <w:p>
       <w:pPr>
         <w:pStyle w:val="Heading2"/>
-      </w:pPr>
-      <w:bookmarkStart w:id="4" w:name="_Toc133255809"/>
+        <w:numPr>
+          <w:ilvl w:val="0"/>
+          <w:numId w:val="0"/>
+        </w:numPr>
+        <w:jc w:val="left"/>
+        <w:rPr>
+          <w:rFonts w:eastAsia="Arial"/>
+          <w:b w:val="0"/>
+          <w:bCs w:val="0"/>
+          <w:iCs w:val="0"/>
+          <w:sz w:val="24"/>
+          <w:szCs w:val="22"/>
+        </w:rPr>
+      </w:pPr>
+      <w:bookmarkStart w:id="5" w:name="_Toc133255809"/>
+      <w:r>
+        <w:rPr>
+          <w:rFonts w:eastAsia="Arial"/>
+          <w:b w:val="0"/>
+          <w:bCs w:val="0"/>
+          <w:iCs w:val="0"/>
+          <w:sz w:val="24"/>
+          <w:szCs w:val="22"/>
+        </w:rPr>
+        <w:t>A* (pronounced "A-star") is a popular heuristic algorithm used to solve shortest path problems. It is widely used in robotics, gaming, and other fields that require pathfinding. The algorithm works by exploring a graph to find the shortest path between a starting node and a goal node.</w:t>
+      </w:r>
+    </w:p>
+    <w:p>
+      <w:pPr>
+        <w:pStyle w:val="Heading2"/>
+        <w:numPr>
+          <w:ilvl w:val="0"/>
+          <w:numId w:val="0"/>
+        </w:numPr>
+        <w:jc w:val="left"/>
+        <w:rPr>
+          <w:rFonts w:eastAsia="Arial"/>
+          <w:b w:val="0"/>
+          <w:bCs w:val="0"/>
+          <w:iCs w:val="0"/>
+          <w:sz w:val="24"/>
+          <w:szCs w:val="22"/>
+        </w:rPr>
+      </w:pPr>
+      <w:r>
+        <w:rPr>
+          <w:rFonts w:eastAsia="Arial"/>
+          <w:b w:val="0"/>
+          <w:bCs w:val="0"/>
+          <w:iCs w:val="0"/>
+          <w:sz w:val="24"/>
+          <w:szCs w:val="22"/>
+        </w:rPr>
+        <w:t>The A* algorithm is informed, meaning that it has some knowledge about the problem it is solving. Specifically, it uses a heuristic function to estimate the distance from the current node to the goal node. This heuristic is represented by the "Hcost</w:t>
+      </w:r>
+      <w:r>
+        <w:rPr>
+          <w:rFonts w:eastAsia="Arial"/>
+          <w:b w:val="0"/>
+          <w:bCs w:val="0"/>
+          <w:iCs w:val="0"/>
+          <w:sz w:val="24"/>
+          <w:szCs w:val="22"/>
+        </w:rPr>
+        <w:t xml:space="preserve"> value</w:t>
+      </w:r>
+      <w:r>
+        <w:rPr>
+          <w:rFonts w:eastAsia="Arial"/>
+          <w:b w:val="0"/>
+          <w:bCs w:val="0"/>
+          <w:iCs w:val="0"/>
+          <w:sz w:val="24"/>
+          <w:szCs w:val="22"/>
+        </w:rPr>
+        <w:t>."</w:t>
+      </w:r>
+    </w:p>
+    <w:p>
+      <w:pPr>
+        <w:pStyle w:val="Heading2"/>
+        <w:numPr>
+          <w:ilvl w:val="0"/>
+          <w:numId w:val="0"/>
+        </w:numPr>
+        <w:jc w:val="left"/>
+        <w:rPr>
+          <w:rFonts w:eastAsia="Arial"/>
+          <w:b w:val="0"/>
+          <w:bCs w:val="0"/>
+          <w:iCs w:val="0"/>
+          <w:sz w:val="24"/>
+          <w:szCs w:val="22"/>
+        </w:rPr>
+      </w:pPr>
+      <w:r>
+        <w:rPr>
+          <w:rFonts w:eastAsia="Arial"/>
+          <w:b w:val="0"/>
+          <w:bCs w:val="0"/>
+          <w:iCs w:val="0"/>
+          <w:sz w:val="24"/>
+          <w:szCs w:val="22"/>
+        </w:rPr>
+        <w:t>To find the shortest path, A* also keeps track of the distance from the starting node to the current node, represented by the letter "g," called the "G-cost." Together, the H-cost and G-</w:t>
+      </w:r>
+      <w:r>
+        <w:rPr>
+          <w:rFonts w:eastAsia="Arial"/>
+          <w:b w:val="0"/>
+          <w:bCs w:val="0"/>
+          <w:iCs w:val="0"/>
+          <w:sz w:val="24"/>
+          <w:szCs w:val="22"/>
+        </w:rPr>
+        <w:lastRenderedPageBreak/>
+        <w:t>cost make up the "F-cost," which is used to compare nodes and determine which node to explore next.</w:t>
+      </w:r>
+    </w:p>
+    <w:p>
+      <w:pPr>
+        <w:pStyle w:val="Heading2"/>
+        <w:numPr>
+          <w:ilvl w:val="0"/>
+          <w:numId w:val="0"/>
+        </w:numPr>
+        <w:jc w:val="left"/>
+        <w:rPr>
+          <w:rFonts w:eastAsia="Arial"/>
+          <w:b w:val="0"/>
+          <w:bCs w:val="0"/>
+          <w:iCs w:val="0"/>
+          <w:sz w:val="24"/>
+          <w:szCs w:val="22"/>
+        </w:rPr>
+      </w:pPr>
+      <w:r>
+        <w:rPr>
+          <w:rFonts w:eastAsia="Arial"/>
+          <w:b w:val="0"/>
+          <w:bCs w:val="0"/>
+          <w:iCs w:val="0"/>
+          <w:sz w:val="24"/>
+          <w:szCs w:val="22"/>
+        </w:rPr>
+        <w:t>The algorithm starts by adding the starting node to a priority queue, which sorts nodes by their F-cost. It then removes the node with the lowest F-cost from the queue and explores its neighbors. For each neighbor, A* calculates its F-cost and adds it to the queue.</w:t>
+      </w:r>
+    </w:p>
+    <w:p>
+      <w:pPr>
+        <w:pStyle w:val="Heading2"/>
+        <w:numPr>
+          <w:ilvl w:val="0"/>
+          <w:numId w:val="0"/>
+        </w:numPr>
+        <w:jc w:val="left"/>
+        <w:rPr>
+          <w:rFonts w:eastAsia="Arial"/>
+          <w:b w:val="0"/>
+          <w:bCs w:val="0"/>
+          <w:iCs w:val="0"/>
+          <w:sz w:val="24"/>
+          <w:szCs w:val="22"/>
+        </w:rPr>
+      </w:pPr>
+      <w:r>
+        <w:rPr>
+          <w:rFonts w:eastAsia="Arial"/>
+          <w:b w:val="0"/>
+          <w:bCs w:val="0"/>
+          <w:iCs w:val="0"/>
+          <w:sz w:val="24"/>
+          <w:szCs w:val="22"/>
+        </w:rPr>
+        <w:t>If a neighbor has already been explored, A* compares its new F-cost to its old F-cost. If the new F-cost is lower, the neighbor is updated and added back to the queue. If the new F-cost is higher, the neighbor is left alone.</w:t>
+      </w:r>
+    </w:p>
+    <w:p>
+      <w:pPr>
+        <w:pStyle w:val="Heading2"/>
+        <w:numPr>
+          <w:ilvl w:val="0"/>
+          <w:numId w:val="0"/>
+        </w:numPr>
+        <w:jc w:val="left"/>
+        <w:rPr>
+          <w:rFonts w:eastAsia="Arial"/>
+          <w:b w:val="0"/>
+          <w:bCs w:val="0"/>
+          <w:iCs w:val="0"/>
+          <w:sz w:val="24"/>
+          <w:szCs w:val="22"/>
+        </w:rPr>
+      </w:pPr>
+      <w:r>
+        <w:rPr>
+          <w:rFonts w:eastAsia="Arial"/>
+          <w:b w:val="0"/>
+          <w:bCs w:val="0"/>
+          <w:iCs w:val="0"/>
+          <w:sz w:val="24"/>
+          <w:szCs w:val="22"/>
+        </w:rPr>
+        <w:t>If an obstacle is encountered during the search, A* will have to recalculate the path to avoid the obstacle. This is done by marking the affected nodes as "dirty" and adding them back to the priority queue. The algorithm continues until the goal node is reached or there are no more nodes in the queue.</w:t>
+      </w:r>
+    </w:p>
+    <w:p>
+      <w:pPr>
+        <w:pStyle w:val="Heading2"/>
+        <w:numPr>
+          <w:ilvl w:val="0"/>
+          <w:numId w:val="0"/>
+        </w:numPr>
+        <w:jc w:val="left"/>
+        <w:rPr>
+          <w:rFonts w:eastAsia="Arial"/>
+          <w:b w:val="0"/>
+          <w:bCs w:val="0"/>
+          <w:iCs w:val="0"/>
+          <w:sz w:val="24"/>
+          <w:szCs w:val="22"/>
+        </w:rPr>
+      </w:pPr>
+      <w:r>
+        <w:rPr>
+          <w:rFonts w:eastAsia="Arial"/>
+          <w:b w:val="0"/>
+          <w:bCs w:val="0"/>
+          <w:iCs w:val="0"/>
+          <w:sz w:val="24"/>
+          <w:szCs w:val="22"/>
+        </w:rPr>
+        <w:t>A* is widely used because it is both complete (i.e., it is guaranteed to find a solution if one exists) and optimal (i.e., it finds the shortest path). However, the quality of the solution depends on the quality of the heuristic function used. A good heuristic function can greatly reduce the time and memory required to find the shortest path.</w:t>
+      </w:r>
+    </w:p>
+    <w:p>
+      <w:pPr>
+        <w:pStyle w:val="Heading2"/>
+      </w:pPr>
       <w:r>
         <w:t>Description of Dijkstras algorithm</w:t>
       </w:r>
-      <w:bookmarkEnd w:id="4"/>
+      <w:bookmarkEnd w:id="5"/>
     </w:p>
     <w:p>
       <w:pPr>
@@ -2347,15 +2752,81 @@
         <w:rPr>
           <w:szCs w:val="24"/>
         </w:rPr>
-        <w:t xml:space="preserve">Dijkstras search algorithm is a guided search algorithm that uses node weights and connections to find the shortest path to the goal node. Whereas Astar uses the heuristic value distance from the goal node as hcost and distance from the start node Gcost to find the path, Dijkstras only uses the distance from the start node of each node to find compute the shortest path </w:t>
+        <w:t>Dijkstra's search algorithm is a classic algorithm used to find the shortest path in a weighted graph. It works by iteratively exploring the graph from the start node to find the shortest path to every other node.</w:t>
+      </w:r>
+    </w:p>
+    <w:p>
+      <w:pPr>
+        <w:rPr>
+          <w:szCs w:val="24"/>
+        </w:rPr>
+      </w:pPr>
+      <w:r>
+        <w:rPr>
+          <w:szCs w:val="24"/>
+        </w:rPr>
+        <w:t>At the start of the algorithm, the distance from the start node to every other node is set to infinity, except for the start node itself, which has a distance of zero. The algorithm then visits the start node and examines all its neighbors. For each neighbor, it calculates the distance from the start node to the neighbor and updates the distance if it is shorter than the current distance.</w:t>
+      </w:r>
+    </w:p>
+    <w:p>
+      <w:pPr>
+        <w:rPr>
+          <w:szCs w:val="24"/>
+        </w:rPr>
+      </w:pPr>
+      <w:r>
+        <w:rPr>
+          <w:szCs w:val="24"/>
+        </w:rPr>
+        <w:t>The algorithm then selects the unvisited node with the smallest distance and visits its neighbors. This process continues until the algorithm has visited all nodes or until the goal node is reached.</w:t>
+      </w:r>
+    </w:p>
+    <w:p>
+      <w:pPr>
+        <w:rPr>
+          <w:szCs w:val="24"/>
+        </w:rPr>
+      </w:pPr>
+      <w:r>
+        <w:rPr>
+          <w:szCs w:val="24"/>
+        </w:rPr>
+        <w:t>Unlike A* search, Dijkstra's algorithm does not use any heuristic to guide the search. Instead, it uses the distances between nodes as weights to guide the search. In other words, it considers only the cost of the path traveled so far and does not take into account the estimated distance to the goal node.</w:t>
+      </w:r>
+    </w:p>
+    <w:p>
+      <w:pPr>
+        <w:rPr>
+          <w:szCs w:val="24"/>
+        </w:rPr>
+      </w:pPr>
+      <w:r>
+        <w:rPr>
+          <w:szCs w:val="24"/>
+        </w:rPr>
+        <w:t>Dijkstra's algorithm is guaranteed to find the shortest path in a weighted graph, provided that there are no negative edge weights. However, it can be computationally expensive if the graph is large or if there are many edges. Additionally, it does not work well in situations where the graph is dynamic and changes frequently, as it requires recomputing the entire graph when a change occurs.</w:t>
+      </w:r>
+    </w:p>
+    <w:p>
+      <w:pPr>
+        <w:rPr>
+          <w:szCs w:val="24"/>
+        </w:rPr>
+      </w:pPr>
+      <w:r>
+        <w:rPr>
+          <w:szCs w:val="24"/>
+        </w:rPr>
+        <w:t>Overall, Dijkstra's algorithm is a powerful tool for finding the shortest path in a weighted graph, but its performance can be limited by the size and structure of the graph.</w:t>
       </w:r>
     </w:p>
     <w:p>
       <w:pPr>
         <w:pStyle w:val="Heading2"/>
       </w:pPr>
-      <w:bookmarkStart w:id="5" w:name="_Toc133255810"/>
-      <w:r>
+      <w:bookmarkStart w:id="6" w:name="_Toc133255810"/>
+      <w:r>
+        <w:lastRenderedPageBreak/>
         <w:t xml:space="preserve">Description of </w:t>
       </w:r>
       <w:r>
@@ -2364,13 +2835,77 @@
       <w:r>
         <w:t>ifelong planning Astar</w:t>
       </w:r>
-      <w:bookmarkEnd w:id="5"/>
+      <w:bookmarkEnd w:id="6"/>
       <w:r>
         <w:t xml:space="preserve"> </w:t>
       </w:r>
     </w:p>
     <w:p>
-      <w:pPr>
+      <w:r>
+        <w:t>Lifelong Planning A* (LPA*) is a heuristic algorithm used for incremental pathfinding, which means that it updates the shortest path from the start node to every other node as the search progresses. Unlike traditional pathfinding algorithms, LPA* does not require a complete graph or a precomputed heuristic function.</w:t>
+      </w:r>
+    </w:p>
+    <w:p>
+      <w:r>
+        <w:t>The algorithm starts with the start node and calculates the shortest path to all its neighbors. It then adds these neighbors to a priority queue based on their g-value, which is the length of the path from the start node to the current node. The priority queue is ordered by the sum of the g-value and a heuristic estimate of the remaining distance to the goal node, called the h-value.</w:t>
+      </w:r>
+    </w:p>
+    <w:p>
+      <w:r>
+        <w:t>As the search progresses, LPA* updates the g-values of the nodes to reflect the shortest path found so far. Whenever a node is updated, its neighbors are added back to the priority queue to check if a shorter path can be found through them.</w:t>
+      </w:r>
+    </w:p>
+    <w:p>
+      <w:r>
+        <w:t>LPA* continues until the goal node is reached or until the shortest path is found to all nodes. If the graph changes, LPA* can update the shortest paths by only considering the affected nodes, rather than recomputing the entire graph.</w:t>
+      </w:r>
+    </w:p>
+    <w:p>
+      <w:r>
+        <w:t>One advantage of LPA* over other pathfinding algorithms is its ability to handle changing environments. It can efficiently update the shortest paths when the graph changes, rather than computing them from scratch. LPA* is also guaranteed to find the shortest path if the heuristic is consistent.</w:t>
+      </w:r>
+    </w:p>
+    <w:p>
+      <w:r>
+        <w:t>However, LPA* can be slower than other algorithms because it needs to update the shortest paths of all nodes each time a node is changed. Additionally, it requires more memory to store the g-values and the priority queue.</w:t>
+      </w:r>
+    </w:p>
+    <w:p>
+      <w:r>
+        <w:t>In summary, Lifelong Planning A* is an incremental pathfinding algorithm that efficiently updates the shortest paths as the graph changes. It uses a priority queue based on the g-values and h-values to guide the search, and it is guaranteed to find the shortest path if the heuristic is consistent.</w:t>
+      </w:r>
+    </w:p>
+    <w:p>
+      <w:pPr>
+        <w:pStyle w:val="Heading2"/>
+      </w:pPr>
+      <w:bookmarkStart w:id="7" w:name="_Toc133255811"/>
+      <w:r>
+        <w:t xml:space="preserve">Description of </w:t>
+      </w:r>
+      <w:r>
+        <w:t>d</w:t>
+      </w:r>
+      <w:r>
+        <w:t xml:space="preserve">epth </w:t>
+      </w:r>
+      <w:r>
+        <w:t>f</w:t>
+      </w:r>
+      <w:r>
+        <w:t xml:space="preserve">irst </w:t>
+      </w:r>
+      <w:r>
+        <w:t>s</w:t>
+      </w:r>
+      <w:r>
+        <w:t>earch</w:t>
+      </w:r>
+      <w:bookmarkEnd w:id="7"/>
+    </w:p>
+    <w:p>
+      <w:pPr>
+        <w:spacing w:after="0" w:line="276" w:lineRule="auto"/>
         <w:rPr>
           <w:szCs w:val="24"/>
         </w:rPr>
@@ -2379,51 +2914,26 @@
         <w:rPr>
           <w:szCs w:val="24"/>
         </w:rPr>
-        <w:t xml:space="preserve">Lifelong planning Astar is an incremental pathfinding algorithm that finds the path by updating the gcost of nodes from previous searches rather than </w:t>
-      </w:r>
-      <w:r>
+        <w:t>Depth First Search (DFS) is an algorithm used for traversing or searching through a tree or graph data structure. It starts at the root node or a selected node and explores as far as possible along each branch before backtracking.</w:t>
+      </w:r>
+    </w:p>
+    <w:p>
+      <w:pPr>
+        <w:spacing w:after="0" w:line="276" w:lineRule="auto"/>
         <w:rPr>
           <w:szCs w:val="24"/>
         </w:rPr>
-        <w:t>recalculating</w:t>
-      </w:r>
+      </w:pPr>
       <w:r>
         <w:rPr>
           <w:szCs w:val="24"/>
         </w:rPr>
-        <w:t xml:space="preserve"> the entire graph it is one step down from Dstar Lite which is a continuation of the lifelong planning astar algorithm.</w:t>
-      </w:r>
-    </w:p>
-    <w:p>
-      <w:pPr>
-        <w:pStyle w:val="Heading2"/>
-      </w:pPr>
-      <w:bookmarkStart w:id="6" w:name="_Toc133255811"/>
-      <w:r>
-        <w:t xml:space="preserve">Description of </w:t>
-      </w:r>
-      <w:r>
-        <w:t>d</w:t>
-      </w:r>
-      <w:r>
-        <w:t xml:space="preserve">epth </w:t>
-      </w:r>
-      <w:r>
-        <w:t>f</w:t>
-      </w:r>
-      <w:r>
-        <w:t xml:space="preserve">irst </w:t>
-      </w:r>
-      <w:r>
-        <w:t>s</w:t>
-      </w:r>
-      <w:r>
-        <w:t>earch</w:t>
-      </w:r>
-      <w:bookmarkEnd w:id="6"/>
-    </w:p>
-    <w:p>
-      <w:pPr>
+        <w:t>The algorithm works by visiting the node and marking it as visited, then recursively visiting all its unvisited neighbors. It continues this process until it reaches a dead end, i.e., a node with no unvisited neighbors. It then backtracks to the previous node and continues exploring any remaining unvisited neighbors.</w:t>
+      </w:r>
+    </w:p>
+    <w:p>
+      <w:pPr>
+        <w:spacing w:after="0" w:line="276" w:lineRule="auto"/>
         <w:rPr>
           <w:szCs w:val="24"/>
         </w:rPr>
@@ -2432,25 +2942,62 @@
         <w:rPr>
           <w:szCs w:val="24"/>
         </w:rPr>
-        <w:t xml:space="preserve">Depth first search is an example of a non- heuristic guided search algorithm, it starts at the root of the graph in the case of this project being the start node which you select. It then traverses through the graph using the neighbours so eventually find the goal. It is not guided it simply goes as far as it can </w:t>
-      </w:r>
-      <w:r>
+        <w:t>DFS uses a stack data structure to keep track of the visited nodes and the nodes that still need to be visited. Whenever it visits a new node, it adds it to the top of the stack, and whenever it backtracks, it removes the top node from the stack.</w:t>
+      </w:r>
+    </w:p>
+    <w:p>
+      <w:pPr>
+        <w:spacing w:after="0" w:line="276" w:lineRule="auto"/>
         <w:rPr>
           <w:szCs w:val="24"/>
         </w:rPr>
-        <w:t>give</w:t>
-      </w:r>
+      </w:pPr>
       <w:r>
         <w:rPr>
           <w:szCs w:val="24"/>
         </w:rPr>
-        <w:t xml:space="preserve"> a specific direction chosen.</w:t>
+        <w:lastRenderedPageBreak/>
+        <w:t>DFS can be used to solve a variety of problems, including finding a path between two nodes, detecting cycles in a graph, and generating mazes. It is also used as a building block for more complex algorithms such as topological sorting and Tarjan's algorithm.</w:t>
       </w:r>
     </w:p>
     <w:p>
       <w:pPr>
         <w:spacing w:after="0" w:line="276" w:lineRule="auto"/>
-      </w:pPr>
+        <w:rPr>
+          <w:szCs w:val="24"/>
+        </w:rPr>
+      </w:pPr>
+      <w:r>
+        <w:rPr>
+          <w:szCs w:val="24"/>
+        </w:rPr>
+        <w:t>One advantage of DFS is that it requires less memory than breadth-first search (BFS) since it only needs to store the nodes on the current path. However, it may not find the shortest path to a goal node since it explores one path at a time and may get stuck in a local maximum.</w:t>
+      </w:r>
+    </w:p>
+    <w:p>
+      <w:pPr>
+        <w:spacing w:after="0" w:line="276" w:lineRule="auto"/>
+        <w:rPr>
+          <w:szCs w:val="24"/>
+        </w:rPr>
+      </w:pPr>
+      <w:r>
+        <w:rPr>
+          <w:szCs w:val="24"/>
+        </w:rPr>
+        <w:t>Overall, DFS is a non-heuristic guided search algorithm that explores a graph or tree by traversing as far as possible along each branch before backtracking. It uses a stack data structure to keep track of the visited nodes and is useful for solving a variety of problems</w:t>
+      </w:r>
+    </w:p>
+    <w:p>
+      <w:pPr>
+        <w:spacing w:after="0" w:line="276" w:lineRule="auto"/>
+      </w:pPr>
+      <w:r>
+        <w:rPr>
+          <w:szCs w:val="24"/>
+        </w:rPr>
+        <w:t>.</w:t>
+      </w:r>
       <w:r>
         <w:br w:type="page"/>
       </w:r>
@@ -2462,12 +3009,12 @@
           <w:szCs w:val="24"/>
         </w:rPr>
       </w:pPr>
-      <w:bookmarkStart w:id="7" w:name="_Toc133255812"/>
+      <w:bookmarkStart w:id="8" w:name="_Toc133255812"/>
       <w:r>
         <w:lastRenderedPageBreak/>
         <w:t>Functional Specification</w:t>
       </w:r>
-      <w:bookmarkEnd w:id="7"/>
+      <w:bookmarkEnd w:id="8"/>
       <w:r>
         <w:t xml:space="preserve"> </w:t>
       </w:r>
@@ -2481,7 +3028,7 @@
       <w:pPr>
         <w:pStyle w:val="Heading2"/>
       </w:pPr>
-      <w:bookmarkStart w:id="8" w:name="_Toc133255813"/>
+      <w:bookmarkStart w:id="9" w:name="_Toc133255813"/>
       <w:r>
         <w:t xml:space="preserve">Algorithm </w:t>
       </w:r>
@@ -2509,7 +3056,7 @@
       <w:r>
         <w:t>izes</w:t>
       </w:r>
-      <w:bookmarkEnd w:id="8"/>
+      <w:bookmarkEnd w:id="9"/>
     </w:p>
     <w:p/>
     <w:tbl>
@@ -2991,7 +3538,7 @@
           <w:iCs w:val="0"/>
         </w:rPr>
       </w:pPr>
-      <w:bookmarkStart w:id="9" w:name="_Toc133328423"/>
+      <w:bookmarkStart w:id="10" w:name="_Toc133328423"/>
       <w:r>
         <w:rPr>
           <w:i w:val="0"/>
@@ -3099,13 +3646,13 @@
         </w:rPr>
         <w:t>User Interface Overview</w:t>
       </w:r>
-      <w:bookmarkEnd w:id="9"/>
+      <w:bookmarkEnd w:id="10"/>
     </w:p>
     <w:p>
       <w:pPr>
         <w:pStyle w:val="Heading2"/>
       </w:pPr>
-      <w:bookmarkStart w:id="10" w:name="_Toc133255814"/>
+      <w:bookmarkStart w:id="11" w:name="_Toc133255814"/>
       <w:r>
         <w:t xml:space="preserve">Console </w:t>
       </w:r>
@@ -3115,7 +3662,7 @@
       <w:r>
         <w:t>isualisation</w:t>
       </w:r>
-      <w:bookmarkEnd w:id="10"/>
+      <w:bookmarkEnd w:id="11"/>
     </w:p>
     <w:p/>
     <w:tbl>
@@ -3706,7 +4253,7 @@
           <w:szCs w:val="32"/>
         </w:rPr>
       </w:pPr>
-      <w:bookmarkStart w:id="11" w:name="_Toc133328424"/>
+      <w:bookmarkStart w:id="12" w:name="_Toc133328424"/>
       <w:r>
         <w:rPr>
           <w:i w:val="0"/>
@@ -3814,13 +4361,13 @@
         </w:rPr>
         <w:t>Enum Visualisation</w:t>
       </w:r>
-      <w:bookmarkEnd w:id="11"/>
+      <w:bookmarkEnd w:id="12"/>
     </w:p>
     <w:p>
       <w:pPr>
         <w:pStyle w:val="Heading2"/>
       </w:pPr>
-      <w:bookmarkStart w:id="12" w:name="_Toc133255816"/>
+      <w:bookmarkStart w:id="13" w:name="_Toc133255816"/>
       <w:r>
         <w:lastRenderedPageBreak/>
         <w:t xml:space="preserve">Visualisation of </w:t>
@@ -3831,7 +4378,7 @@
       <w:r>
         <w:t>aths using the different algorithms available</w:t>
       </w:r>
-      <w:bookmarkEnd w:id="12"/>
+      <w:bookmarkEnd w:id="13"/>
     </w:p>
     <w:p/>
     <w:tbl>
@@ -4609,7 +5156,7 @@
           <w:szCs w:val="22"/>
         </w:rPr>
       </w:pPr>
-      <w:bookmarkStart w:id="13" w:name="_Toc133328425"/>
+      <w:bookmarkStart w:id="14" w:name="_Toc133328425"/>
       <w:r>
         <w:rPr>
           <w:i w:val="0"/>
@@ -4703,13 +5250,13 @@
         </w:rPr>
         <w:t xml:space="preserve"> Description Of Generated Paths</w:t>
       </w:r>
-      <w:bookmarkEnd w:id="13"/>
+      <w:bookmarkEnd w:id="14"/>
     </w:p>
     <w:p>
       <w:pPr>
         <w:pStyle w:val="Heading2"/>
       </w:pPr>
-      <w:bookmarkStart w:id="14" w:name="_Toc133255817"/>
+      <w:bookmarkStart w:id="15" w:name="_Toc133255817"/>
       <w:r>
         <w:t xml:space="preserve">Data </w:t>
       </w:r>
@@ -4725,7 +5272,7 @@
       <w:r>
         <w:t>isualisation</w:t>
       </w:r>
-      <w:bookmarkEnd w:id="14"/>
+      <w:bookmarkEnd w:id="15"/>
     </w:p>
     <w:p/>
     <w:tbl>
@@ -6292,7 +6839,7 @@
           <w:szCs w:val="32"/>
         </w:rPr>
       </w:pPr>
-      <w:bookmarkStart w:id="15" w:name="_Toc133328426"/>
+      <w:bookmarkStart w:id="16" w:name="_Toc133328426"/>
       <w:r>
         <w:rPr>
           <w:i w:val="0"/>
@@ -6386,7 +6933,7 @@
         </w:rPr>
         <w:t xml:space="preserve"> Description Of Data Visualisation</w:t>
       </w:r>
-      <w:bookmarkEnd w:id="15"/>
+      <w:bookmarkEnd w:id="16"/>
     </w:p>
     <w:p>
       <w:pPr>
@@ -6401,12 +6948,12 @@
       <w:pPr>
         <w:pStyle w:val="Heading1"/>
       </w:pPr>
-      <w:bookmarkStart w:id="16" w:name="_Toc133255818"/>
+      <w:bookmarkStart w:id="17" w:name="_Toc133255818"/>
       <w:r>
         <w:lastRenderedPageBreak/>
         <w:t>Design and describe how the application will be used</w:t>
       </w:r>
-      <w:bookmarkEnd w:id="16"/>
+      <w:bookmarkEnd w:id="17"/>
     </w:p>
     <w:p>
       <w:pPr>
@@ -6624,14 +7171,14 @@
       <w:pPr>
         <w:pStyle w:val="Heading1"/>
       </w:pPr>
-      <w:bookmarkStart w:id="17" w:name="_Toc54713657"/>
-      <w:bookmarkStart w:id="18" w:name="_Toc133255819"/>
+      <w:bookmarkStart w:id="18" w:name="_Toc54713657"/>
+      <w:bookmarkStart w:id="19" w:name="_Toc133255819"/>
       <w:r>
         <w:lastRenderedPageBreak/>
         <w:t>References</w:t>
       </w:r>
-      <w:bookmarkEnd w:id="17"/>
       <w:bookmarkEnd w:id="18"/>
+      <w:bookmarkEnd w:id="19"/>
     </w:p>
     <w:p>
       <w:pPr>

</xml_diff>